<commit_message>
added instructions for deploying the clipboard jar file
</commit_message>
<xml_diff>
--- a/Documentation/midterm/Deployment Information.docx
+++ b/Documentation/midterm/Deployment Information.docx
@@ -222,7 +222,7 @@
                                 <a:avLst/>
                               </a:prstGeom>
                               <a:blipFill>
-                                <a:blip r:embed="rId11"/>
+                                <a:blip r:embed="rId12"/>
                                 <a:stretch>
                                   <a:fillRect r="-7574"/>
                                 </a:stretch>
@@ -268,13 +268,13 @@
               </mc:Choice>
               <mc:Fallback>
                 <w:pict>
-                  <v:group w14:anchorId="2075CA6A" id="Group 149" o:spid="_x0000_s1026" style="position:absolute;margin-left:0;margin-top:0;width:8in;height:95.7pt;z-index:251662336;mso-width-percent:941;mso-height-percent:121;mso-top-percent:23;mso-position-horizontal:center;mso-position-horizontal-relative:page;mso-position-vertical-relative:page;mso-width-percent:941;mso-height-percent:121;mso-top-percent:23" coordorigin="" coordsize="73152,12161" o:gfxdata="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">
+                  <v:group w14:anchorId="3A22DBDF" id="Group 149" o:spid="_x0000_s1026" style="position:absolute;margin-left:0;margin-top:0;width:8in;height:95.7pt;z-index:251658243;mso-width-percent:941;mso-height-percent:121;mso-top-percent:23;mso-position-horizontal:center;mso-position-horizontal-relative:page;mso-position-vertical-relative:page;mso-width-percent:941;mso-height-percent:121;mso-top-percent:23" coordorigin="" coordsize="73152,12161" o:gfxdata="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">
                     <v:shape id="Rectangle 51" o:spid="_x0000_s1027" style="position:absolute;width:73152;height:11303;visibility:visible;mso-wrap-style:square;v-text-anchor:middle" coordsize="7312660,1129665" o:gfxdata="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" path="m,l7312660,r,1129665l3619500,733425,,1091565,,xe" fillcolor="#3494ba [3204]" stroked="f" strokeweight="1pt">
                       <v:stroke joinstyle="miter"/>
                       <v:path arrowok="t" o:connecttype="custom" o:connectlocs="0,0;7315200,0;7315200,1130373;3620757,733885;0,1092249;0,0" o:connectangles="0,0,0,0,0,0"/>
                     </v:shape>
                     <v:rect id="Rectangle 151" o:spid="_x0000_s1028" style="position:absolute;width:73152;height:12161;visibility:visible;mso-wrap-style:square;v-text-anchor:middle" o:gfxdata="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" stroked="f" strokeweight="1pt">
-                      <v:fill r:id="rId12" o:title="" recolor="t" rotate="t" type="frame"/>
+                      <v:fill r:id="rId13" o:title="" recolor="t" rotate="t" type="frame"/>
                     </v:rect>
                     <w10:wrap anchorx="page" anchory="page"/>
                   </v:group>
@@ -521,7 +521,7 @@
               </mc:Choice>
               <mc:Fallback>
                 <w:pict>
-                  <v:rect w14:anchorId="514015DA" id="Text Box 152" o:spid="_x0000_s1026" style="position:absolute;margin-left:-51.4pt;margin-top:-123pt;width:585.15pt;height:72.2pt;z-index:251664387;visibility:visible;mso-wrap-style:square;mso-width-percent:940;mso-height-percent:90;mso-wrap-distance-left:9pt;mso-wrap-distance-top:0;mso-wrap-distance-right:9pt;mso-wrap-distance-bottom:0;mso-position-horizontal:absolute;mso-position-horizontal-relative:margin;mso-position-vertical:absolute;mso-position-vertical-relative:bottom-margin-area;mso-width-percent:940;mso-height-percent:90;mso-width-relative:page;mso-height-relative:page;v-text-anchor:bottom" o:gfxdata="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" filled="f" stroked="f" strokeweight=".18mm">
+                  <v:rect w14:anchorId="514015DA" id="Text Box 152" o:spid="_x0000_s1026" style="position:absolute;margin-left:-51.4pt;margin-top:-123pt;width:585.15pt;height:72.2pt;z-index:251664387;visibility:visible;mso-wrap-style:square;mso-width-percent:940;mso-height-percent:90;mso-wrap-distance-left:9pt;mso-wrap-distance-top:0;mso-wrap-distance-right:9pt;mso-wrap-distance-bottom:0;mso-position-horizontal:absolute;mso-position-horizontal-relative:margin;mso-position-vertical:absolute;mso-position-vertical-relative:bottom-margin-area;mso-width-percent:940;mso-height-percent:90;mso-width-relative:page;mso-height-relative:page;v-text-anchor:bottom" o:gfxdata="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" filled="f" stroked="f" strokeweight=".18mm">
                     <v:textbox inset="126pt,0,54pt,0">
                       <w:txbxContent>
                         <w:p>
@@ -541,6 +541,7 @@
                               <w:alias w:val="Author"/>
                               <w:id w:val="931405261"/>
                             </w:sdtPr>
+                            <w:sdtEndPr/>
                             <w:sdtContent>
                               <w:r>
                                 <w:rPr>
@@ -765,8 +766,6 @@
                                   </w:rPr>
                                   <w:t>9</w:t>
                                 </w:r>
-                                <w:bookmarkStart w:id="1" w:name="_GoBack"/>
-                                <w:bookmarkEnd w:id="1"/>
                                 <w:r>
                                   <w:rPr>
                                     <w:b/>
@@ -936,8 +935,6 @@
                             </w:rPr>
                             <w:t>9</w:t>
                           </w:r>
-                          <w:bookmarkStart w:id="2" w:name="_GoBack"/>
-                          <w:bookmarkEnd w:id="2"/>
                           <w:r>
                             <w:rPr>
                               <w:b/>
@@ -1278,7 +1275,7 @@
                     <v:stroke joinstyle="miter"/>
                     <v:path gradientshapeok="t" o:connecttype="rect"/>
                   </v:shapetype>
-                  <v:shape id="Text Box 154" o:spid="_x0000_s1028" type="#_x0000_t202" style="position:absolute;margin-left:0;margin-top:0;width:8in;height:115.5pt;z-index:251658240;visibility:visible;mso-wrap-style:square;mso-width-percent:941;mso-height-percent:0;mso-top-percent:300;mso-wrap-distance-left:9pt;mso-wrap-distance-top:0;mso-wrap-distance-right:9pt;mso-wrap-distance-bottom:0;mso-position-horizontal:center;mso-position-horizontal-relative:page;mso-position-vertical-relative:page;mso-width-percent:941;mso-height-percent:0;mso-top-percent:300;mso-width-relative:page;mso-height-relative:page;v-text-anchor:bottom" o:gfxdata="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" filled="f" stroked="f" strokeweight=".5pt">
+                  <v:shape id="Text Box 154" o:spid="_x0000_s1028" type="#_x0000_t202" style="position:absolute;margin-left:0;margin-top:0;width:8in;height:115.5pt;z-index:251658240;visibility:visible;mso-wrap-style:square;mso-width-percent:941;mso-height-percent:0;mso-top-percent:300;mso-wrap-distance-left:9pt;mso-wrap-distance-top:0;mso-wrap-distance-right:9pt;mso-wrap-distance-bottom:0;mso-position-horizontal:center;mso-position-horizontal-relative:page;mso-position-vertical-relative:page;mso-width-percent:941;mso-height-percent:0;mso-top-percent:300;mso-width-relative:page;mso-height-relative:page;v-text-anchor:bottom" o:gfxdata="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" filled="f" stroked="f" strokeweight=".5pt">
                     <v:textbox inset="126pt,0,54pt,0">
                       <w:txbxContent>
                         <w:p>
@@ -1566,7 +1563,7 @@
               </mc:Choice>
               <mc:Fallback>
                 <w:pict>
-                  <v:shape w14:anchorId="49A76005" id="_x0000_s1029" type="#_x0000_t202" style="position:absolute;margin-left:0;margin-top:650.1pt;width:8in;height:1in;z-index:251660291;visibility:visible;mso-wrap-style:square;mso-width-percent:941;mso-height-percent:92;mso-wrap-distance-left:9pt;mso-wrap-distance-top:0;mso-wrap-distance-right:9pt;mso-wrap-distance-bottom:0;mso-position-horizontal:center;mso-position-horizontal-relative:margin;mso-position-vertical:absolute;mso-position-vertical-relative:page;mso-width-percent:941;mso-height-percent:92;mso-width-relative:page;mso-height-relative:page;v-text-anchor:bottom" o:gfxdata="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" filled="f" stroked="f" strokeweight=".5pt">
+                  <v:shape w14:anchorId="49A76005" id="_x0000_s1029" type="#_x0000_t202" style="position:absolute;margin-left:0;margin-top:650.1pt;width:8in;height:1in;z-index:251660291;visibility:visible;mso-wrap-style:square;mso-width-percent:941;mso-height-percent:92;mso-wrap-distance-left:9pt;mso-wrap-distance-top:0;mso-wrap-distance-right:9pt;mso-wrap-distance-bottom:0;mso-position-horizontal:center;mso-position-horizontal-relative:margin;mso-position-vertical:absolute;mso-position-vertical-relative:page;mso-width-percent:941;mso-height-percent:92;mso-width-relative:page;mso-height-relative:page;v-text-anchor:bottom" o:gfxdata="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" filled="f" stroked="f" strokeweight=".5pt">
                     <v:textbox inset="126pt,0,54pt,0">
                       <w:txbxContent>
                         <w:sdt>
@@ -1672,10 +1669,22 @@
         <w:t xml:space="preserve">This document describes the </w:t>
       </w:r>
       <w:r>
-        <w:t xml:space="preserve">deployment of the Savior system. </w:t>
-      </w:r>
-      <w:r>
-        <w:t>The Savior system is made up of</w:t>
+        <w:t xml:space="preserve">deployment of the </w:t>
+      </w:r>
+      <w:r>
+        <w:t>SAVIOR</w:t>
+      </w:r>
+      <w:r>
+        <w:t xml:space="preserve"> system. </w:t>
+      </w:r>
+      <w:r>
+        <w:t xml:space="preserve">The </w:t>
+      </w:r>
+      <w:r>
+        <w:t>SAVIOR</w:t>
+      </w:r>
+      <w:r>
+        <w:t xml:space="preserve"> system is made up of</w:t>
       </w:r>
     </w:p>
     <w:p>
@@ -1774,7 +1783,6 @@
         <w:pStyle w:val="Heading1"/>
       </w:pPr>
       <w:r>
-        <w:lastRenderedPageBreak/>
         <w:t xml:space="preserve">Creating the AWS </w:t>
       </w:r>
       <w:r>
@@ -1790,7 +1798,13 @@
         <w:t>AWS</w:t>
       </w:r>
       <w:r>
-        <w:t xml:space="preserve"> infrastructure for Savior can be created using </w:t>
+        <w:t xml:space="preserve"> infrastructure for </w:t>
+      </w:r>
+      <w:r>
+        <w:t>SAVIOR</w:t>
+      </w:r>
+      <w:r>
+        <w:t xml:space="preserve"> can be created using </w:t>
       </w:r>
       <w:r>
         <w:t>t</w:t>
@@ -1804,7 +1818,7 @@
       <w:r>
         <w:t xml:space="preserve">in github - </w:t>
       </w:r>
-      <w:hyperlink r:id="rId13" w:history="1">
+      <w:hyperlink r:id="rId14" w:history="1">
         <w:r>
           <w:rPr>
             <w:rStyle w:val="Hyperlink"/>
@@ -2044,7 +2058,13 @@
         <w:t xml:space="preserve">that </w:t>
       </w:r>
       <w:r>
-        <w:t>makeup the Savior system</w:t>
+        <w:t xml:space="preserve">makeup the </w:t>
+      </w:r>
+      <w:r>
+        <w:t>SAVIOR</w:t>
+      </w:r>
+      <w:r>
+        <w:t xml:space="preserve"> system</w:t>
       </w:r>
       <w:r>
         <w:t xml:space="preserve">. You will be prompted with the following to accept the creation of the </w:t>
@@ -2080,7 +2100,7 @@
                     <pic:cNvPicPr/>
                   </pic:nvPicPr>
                   <pic:blipFill>
-                    <a:blip r:embed="rId14">
+                    <a:blip r:embed="rId15">
                       <a:extLst>
                         <a:ext uri="{28A0092B-C50C-407E-A947-70E740481C1C}">
                           <a14:useLocalDpi xmlns:a14="http://schemas.microsoft.com/office/drawing/2010/main" val="0"/>
@@ -2402,6 +2422,7 @@
           <w:sz w:val="18"/>
           <w:szCs w:val="18"/>
         </w:rPr>
+        <w:lastRenderedPageBreak/>
         <w:t xml:space="preserve">  subnet_id              = </w:t>
       </w:r>
       <w:r>
@@ -2469,1628 +2490,1628 @@
           <w:sz w:val="18"/>
           <w:szCs w:val="18"/>
         </w:rPr>
+        <w:t xml:space="preserve">  vpc_security_group_ids = [</w:t>
+      </w:r>
+      <w:r>
+        <w:rPr>
+          <w:rFonts w:ascii="Menlo" w:hAnsi="Menlo" w:cs="Menlo"/>
+          <w:color w:val="A31515"/>
+          <w:sz w:val="18"/>
+          <w:szCs w:val="18"/>
+        </w:rPr>
+        <w:t>"</w:t>
+      </w:r>
+      <w:r>
+        <w:rPr>
+          <w:rFonts w:ascii="Menlo" w:hAnsi="Menlo" w:cs="Menlo"/>
+          <w:color w:val="000000"/>
+          <w:sz w:val="18"/>
+          <w:szCs w:val="18"/>
+        </w:rPr>
+        <w:t>${aws_security_group</w:t>
+      </w:r>
+      <w:r>
+        <w:rPr>
+          <w:rFonts w:ascii="Menlo" w:hAnsi="Menlo" w:cs="Menlo"/>
+          <w:color w:val="0000FF"/>
+          <w:sz w:val="18"/>
+          <w:szCs w:val="18"/>
+        </w:rPr>
+        <w:t>.</w:t>
+      </w:r>
+      <w:r>
+        <w:rPr>
+          <w:rFonts w:ascii="Menlo" w:hAnsi="Menlo" w:cs="Menlo"/>
+          <w:color w:val="000000"/>
+          <w:sz w:val="18"/>
+          <w:szCs w:val="18"/>
+        </w:rPr>
+        <w:t>default_sg</w:t>
+      </w:r>
+      <w:r>
+        <w:rPr>
+          <w:rFonts w:ascii="Menlo" w:hAnsi="Menlo" w:cs="Menlo"/>
+          <w:color w:val="0000FF"/>
+          <w:sz w:val="18"/>
+          <w:szCs w:val="18"/>
+        </w:rPr>
+        <w:t>.</w:t>
+      </w:r>
+      <w:r>
+        <w:rPr>
+          <w:rFonts w:ascii="Menlo" w:hAnsi="Menlo" w:cs="Menlo"/>
+          <w:color w:val="000000"/>
+          <w:sz w:val="18"/>
+          <w:szCs w:val="18"/>
+        </w:rPr>
+        <w:t>id}</w:t>
+      </w:r>
+      <w:r>
+        <w:rPr>
+          <w:rFonts w:ascii="Menlo" w:hAnsi="Menlo" w:cs="Menlo"/>
+          <w:color w:val="A31515"/>
+          <w:sz w:val="18"/>
+          <w:szCs w:val="18"/>
+        </w:rPr>
+        <w:t>"</w:t>
+      </w:r>
+      <w:r>
+        <w:rPr>
+          <w:rFonts w:ascii="Menlo" w:hAnsi="Menlo" w:cs="Menlo"/>
+          <w:color w:val="000000"/>
+          <w:sz w:val="18"/>
+          <w:szCs w:val="18"/>
+        </w:rPr>
+        <w:t xml:space="preserve">, </w:t>
+      </w:r>
+      <w:r>
+        <w:rPr>
+          <w:rFonts w:ascii="Menlo" w:hAnsi="Menlo" w:cs="Menlo"/>
+          <w:color w:val="A31515"/>
+          <w:sz w:val="18"/>
+          <w:szCs w:val="18"/>
+        </w:rPr>
+        <w:t>"</w:t>
+      </w:r>
+      <w:r>
+        <w:rPr>
+          <w:rFonts w:ascii="Menlo" w:hAnsi="Menlo" w:cs="Menlo"/>
+          <w:color w:val="000000"/>
+          <w:sz w:val="18"/>
+          <w:szCs w:val="18"/>
+        </w:rPr>
+        <w:t>${ aws_security_group</w:t>
+      </w:r>
+      <w:r>
+        <w:rPr>
+          <w:rFonts w:ascii="Menlo" w:hAnsi="Menlo" w:cs="Menlo"/>
+          <w:color w:val="0000FF"/>
+          <w:sz w:val="18"/>
+          <w:szCs w:val="18"/>
+        </w:rPr>
+        <w:t>.</w:t>
+      </w:r>
+      <w:r>
+        <w:rPr>
+          <w:rFonts w:ascii="Menlo" w:hAnsi="Menlo" w:cs="Menlo"/>
+          <w:color w:val="000000"/>
+          <w:sz w:val="18"/>
+          <w:szCs w:val="18"/>
+        </w:rPr>
+        <w:t>virtue_internalports_dev_sg</w:t>
+      </w:r>
+      <w:r>
+        <w:rPr>
+          <w:rFonts w:ascii="Menlo" w:hAnsi="Menlo" w:cs="Menlo"/>
+          <w:color w:val="0000FF"/>
+          <w:sz w:val="18"/>
+          <w:szCs w:val="18"/>
+        </w:rPr>
+        <w:t>.</w:t>
+      </w:r>
+      <w:r>
+        <w:rPr>
+          <w:rFonts w:ascii="Menlo" w:hAnsi="Menlo" w:cs="Menlo"/>
+          <w:color w:val="000000"/>
+          <w:sz w:val="18"/>
+          <w:szCs w:val="18"/>
+        </w:rPr>
+        <w:t>id}</w:t>
+      </w:r>
+      <w:r>
+        <w:rPr>
+          <w:rFonts w:ascii="Menlo" w:hAnsi="Menlo" w:cs="Menlo"/>
+          <w:color w:val="A31515"/>
+          <w:sz w:val="18"/>
+          <w:szCs w:val="18"/>
+        </w:rPr>
+        <w:t>"</w:t>
+      </w:r>
+      <w:r>
+        <w:rPr>
+          <w:rFonts w:ascii="Menlo" w:hAnsi="Menlo" w:cs="Menlo"/>
+          <w:color w:val="000000"/>
+          <w:sz w:val="18"/>
+          <w:szCs w:val="18"/>
+        </w:rPr>
+        <w:t>]</w:t>
+      </w:r>
+    </w:p>
+    <w:p>
+      <w:pPr>
+        <w:shd w:val="clear" w:color="auto" w:fill="FFFFFF"/>
+        <w:spacing w:line="270" w:lineRule="atLeast"/>
+        <w:ind w:left="708"/>
+        <w:rPr>
+          <w:rFonts w:ascii="Menlo" w:hAnsi="Menlo" w:cs="Menlo"/>
+          <w:color w:val="000000"/>
+          <w:sz w:val="18"/>
+          <w:szCs w:val="18"/>
+        </w:rPr>
+      </w:pPr>
+    </w:p>
+    <w:p>
+      <w:pPr>
+        <w:shd w:val="clear" w:color="auto" w:fill="FFFFFF"/>
+        <w:spacing w:line="270" w:lineRule="atLeast"/>
+        <w:ind w:left="708"/>
+        <w:rPr>
+          <w:rFonts w:ascii="Menlo" w:hAnsi="Menlo" w:cs="Menlo"/>
+          <w:color w:val="000000"/>
+          <w:sz w:val="18"/>
+          <w:szCs w:val="18"/>
+        </w:rPr>
+      </w:pPr>
+      <w:r>
+        <w:rPr>
+          <w:rFonts w:ascii="Menlo" w:hAnsi="Menlo" w:cs="Menlo"/>
+          <w:color w:val="000000"/>
+          <w:sz w:val="18"/>
+          <w:szCs w:val="18"/>
+        </w:rPr>
+        <w:t xml:space="preserve">  root_block_device </w:t>
+      </w:r>
+      <w:r>
+        <w:rPr>
+          <w:rFonts w:ascii="Menlo" w:hAnsi="Menlo" w:cs="Menlo"/>
+          <w:color w:val="800000"/>
+          <w:sz w:val="18"/>
+          <w:szCs w:val="18"/>
+        </w:rPr>
+        <w:t>{</w:t>
+      </w:r>
+    </w:p>
+    <w:p>
+      <w:pPr>
+        <w:shd w:val="clear" w:color="auto" w:fill="FFFFFF"/>
+        <w:spacing w:line="270" w:lineRule="atLeast"/>
+        <w:ind w:left="708"/>
+        <w:rPr>
+          <w:rFonts w:ascii="Menlo" w:hAnsi="Menlo" w:cs="Menlo"/>
+          <w:color w:val="000000"/>
+          <w:sz w:val="18"/>
+          <w:szCs w:val="18"/>
+        </w:rPr>
+      </w:pPr>
+      <w:r>
+        <w:rPr>
+          <w:rFonts w:ascii="Menlo" w:hAnsi="Menlo" w:cs="Menlo"/>
+          <w:color w:val="000000"/>
+          <w:sz w:val="18"/>
+          <w:szCs w:val="18"/>
+        </w:rPr>
+        <w:t xml:space="preserve">    volume_type           = </w:t>
+      </w:r>
+      <w:r>
+        <w:rPr>
+          <w:rFonts w:ascii="Menlo" w:hAnsi="Menlo" w:cs="Menlo"/>
+          <w:color w:val="A31515"/>
+          <w:sz w:val="18"/>
+          <w:szCs w:val="18"/>
+        </w:rPr>
+        <w:t>"gp2"</w:t>
+      </w:r>
+    </w:p>
+    <w:p>
+      <w:pPr>
+        <w:shd w:val="clear" w:color="auto" w:fill="FFFFFF"/>
+        <w:spacing w:line="270" w:lineRule="atLeast"/>
+        <w:ind w:left="708"/>
+        <w:rPr>
+          <w:rFonts w:ascii="Menlo" w:hAnsi="Menlo" w:cs="Menlo"/>
+          <w:color w:val="000000"/>
+          <w:sz w:val="18"/>
+          <w:szCs w:val="18"/>
+        </w:rPr>
+      </w:pPr>
+      <w:r>
+        <w:rPr>
+          <w:rFonts w:ascii="Menlo" w:hAnsi="Menlo" w:cs="Menlo"/>
+          <w:color w:val="000000"/>
+          <w:sz w:val="18"/>
+          <w:szCs w:val="18"/>
+        </w:rPr>
+        <w:t xml:space="preserve">    volume_size           = </w:t>
+      </w:r>
+      <w:r>
+        <w:rPr>
+          <w:rFonts w:ascii="Menlo" w:hAnsi="Menlo" w:cs="Menlo"/>
+          <w:color w:val="A31515"/>
+          <w:sz w:val="18"/>
+          <w:szCs w:val="18"/>
+        </w:rPr>
+        <w:t>"120"</w:t>
+      </w:r>
+    </w:p>
+    <w:p>
+      <w:pPr>
+        <w:shd w:val="clear" w:color="auto" w:fill="FFFFFF"/>
+        <w:spacing w:line="270" w:lineRule="atLeast"/>
+        <w:ind w:left="708"/>
+        <w:rPr>
+          <w:rFonts w:ascii="Menlo" w:hAnsi="Menlo" w:cs="Menlo"/>
+          <w:color w:val="000000"/>
+          <w:sz w:val="18"/>
+          <w:szCs w:val="18"/>
+        </w:rPr>
+      </w:pPr>
+      <w:r>
+        <w:rPr>
+          <w:rFonts w:ascii="Menlo" w:hAnsi="Menlo" w:cs="Menlo"/>
+          <w:color w:val="000000"/>
+          <w:sz w:val="18"/>
+          <w:szCs w:val="18"/>
+        </w:rPr>
+        <w:t xml:space="preserve">    delete_on_termination = </w:t>
+      </w:r>
+      <w:r>
+        <w:rPr>
+          <w:rFonts w:ascii="Menlo" w:hAnsi="Menlo" w:cs="Menlo"/>
+          <w:color w:val="0000FF"/>
+          <w:sz w:val="18"/>
+          <w:szCs w:val="18"/>
+        </w:rPr>
+        <w:t>true</w:t>
+      </w:r>
+    </w:p>
+    <w:p>
+      <w:pPr>
+        <w:shd w:val="clear" w:color="auto" w:fill="FFFFFF"/>
+        <w:spacing w:line="270" w:lineRule="atLeast"/>
+        <w:ind w:left="708"/>
+        <w:rPr>
+          <w:rFonts w:ascii="Menlo" w:hAnsi="Menlo" w:cs="Menlo"/>
+          <w:color w:val="000000"/>
+          <w:sz w:val="18"/>
+          <w:szCs w:val="18"/>
+        </w:rPr>
+      </w:pPr>
+      <w:r>
+        <w:rPr>
+          <w:rFonts w:ascii="Menlo" w:hAnsi="Menlo" w:cs="Menlo"/>
+          <w:color w:val="000000"/>
+          <w:sz w:val="18"/>
+          <w:szCs w:val="18"/>
+        </w:rPr>
+        <w:t xml:space="preserve">  }</w:t>
+      </w:r>
+    </w:p>
+    <w:p>
+      <w:pPr>
+        <w:shd w:val="clear" w:color="auto" w:fill="FFFFFF"/>
+        <w:spacing w:line="270" w:lineRule="atLeast"/>
+        <w:ind w:left="708"/>
+        <w:rPr>
+          <w:rFonts w:ascii="Menlo" w:hAnsi="Menlo" w:cs="Menlo"/>
+          <w:color w:val="000000"/>
+          <w:sz w:val="18"/>
+          <w:szCs w:val="18"/>
+        </w:rPr>
+      </w:pPr>
+    </w:p>
+    <w:p>
+      <w:pPr>
+        <w:shd w:val="clear" w:color="auto" w:fill="FFFFFF"/>
+        <w:spacing w:line="270" w:lineRule="atLeast"/>
+        <w:ind w:left="708"/>
+        <w:rPr>
+          <w:rFonts w:ascii="Menlo" w:hAnsi="Menlo" w:cs="Menlo"/>
+          <w:color w:val="000000"/>
+          <w:sz w:val="18"/>
+          <w:szCs w:val="18"/>
+        </w:rPr>
+      </w:pPr>
+      <w:r>
+        <w:rPr>
+          <w:rFonts w:ascii="Menlo" w:hAnsi="Menlo" w:cs="Menlo"/>
+          <w:color w:val="000000"/>
+          <w:sz w:val="18"/>
+          <w:szCs w:val="18"/>
+        </w:rPr>
+        <w:t xml:space="preserve">  tags </w:t>
+      </w:r>
+      <w:r>
+        <w:rPr>
+          <w:rFonts w:ascii="Menlo" w:hAnsi="Menlo" w:cs="Menlo"/>
+          <w:color w:val="800000"/>
+          <w:sz w:val="18"/>
+          <w:szCs w:val="18"/>
+        </w:rPr>
+        <w:t>{</w:t>
+      </w:r>
+    </w:p>
+    <w:p>
+      <w:pPr>
+        <w:shd w:val="clear" w:color="auto" w:fill="FFFFFF"/>
+        <w:spacing w:line="270" w:lineRule="atLeast"/>
+        <w:ind w:left="708"/>
+        <w:rPr>
+          <w:rFonts w:ascii="Menlo" w:hAnsi="Menlo" w:cs="Menlo"/>
+          <w:color w:val="000000"/>
+          <w:sz w:val="18"/>
+          <w:szCs w:val="18"/>
+        </w:rPr>
+      </w:pPr>
+      <w:r>
+        <w:rPr>
+          <w:rFonts w:ascii="Menlo" w:hAnsi="Menlo" w:cs="Menlo"/>
+          <w:color w:val="000000"/>
+          <w:sz w:val="18"/>
+          <w:szCs w:val="18"/>
+        </w:rPr>
+        <w:t xml:space="preserve">    Name = </w:t>
+      </w:r>
+      <w:r>
+        <w:rPr>
+          <w:rFonts w:ascii="Menlo" w:hAnsi="Menlo" w:cs="Menlo"/>
+          <w:color w:val="A31515"/>
+          <w:sz w:val="18"/>
+          <w:szCs w:val="18"/>
+        </w:rPr>
+        <w:t>"Virtue</w:t>
+      </w:r>
+      <w:r>
+        <w:rPr>
+          <w:rFonts w:ascii="Menlo" w:hAnsi="Menlo" w:cs="Menlo"/>
+          <w:color w:val="000000"/>
+          <w:sz w:val="18"/>
+          <w:szCs w:val="18"/>
+        </w:rPr>
+        <w:t xml:space="preserve"> </w:t>
+      </w:r>
+      <w:r>
+        <w:rPr>
+          <w:rFonts w:ascii="Menlo" w:hAnsi="Menlo" w:cs="Menlo"/>
+          <w:color w:val="A31515"/>
+          <w:sz w:val="18"/>
+          <w:szCs w:val="18"/>
+        </w:rPr>
+        <w:t>Sensor</w:t>
+      </w:r>
+      <w:r>
+        <w:rPr>
+          <w:rFonts w:ascii="Menlo" w:hAnsi="Menlo" w:cs="Menlo"/>
+          <w:color w:val="000000"/>
+          <w:sz w:val="18"/>
+          <w:szCs w:val="18"/>
+        </w:rPr>
+        <w:t xml:space="preserve"> </w:t>
+      </w:r>
+      <w:r>
+        <w:rPr>
+          <w:rFonts w:ascii="Menlo" w:hAnsi="Menlo" w:cs="Menlo"/>
+          <w:color w:val="A31515"/>
+          <w:sz w:val="18"/>
+          <w:szCs w:val="18"/>
+        </w:rPr>
+        <w:t>Monitor</w:t>
+      </w:r>
+      <w:r>
+        <w:rPr>
+          <w:rFonts w:ascii="Menlo" w:hAnsi="Menlo" w:cs="Menlo"/>
+          <w:color w:val="000000"/>
+          <w:sz w:val="18"/>
+          <w:szCs w:val="18"/>
+        </w:rPr>
+        <w:t xml:space="preserve"> </w:t>
+      </w:r>
+      <w:r>
+        <w:rPr>
+          <w:rFonts w:ascii="Menlo" w:hAnsi="Menlo" w:cs="Menlo"/>
+          <w:color w:val="A31515"/>
+          <w:sz w:val="18"/>
+          <w:szCs w:val="18"/>
+        </w:rPr>
+        <w:t>1"</w:t>
+      </w:r>
+    </w:p>
+    <w:p>
+      <w:pPr>
+        <w:shd w:val="clear" w:color="auto" w:fill="FFFFFF"/>
+        <w:spacing w:line="270" w:lineRule="atLeast"/>
+        <w:ind w:left="708"/>
+        <w:rPr>
+          <w:rFonts w:ascii="Menlo" w:hAnsi="Menlo" w:cs="Menlo"/>
+          <w:color w:val="000000"/>
+          <w:sz w:val="18"/>
+          <w:szCs w:val="18"/>
+        </w:rPr>
+      </w:pPr>
+      <w:r>
+        <w:rPr>
+          <w:rFonts w:ascii="Menlo" w:hAnsi="Menlo" w:cs="Menlo"/>
+          <w:color w:val="000000"/>
+          <w:sz w:val="18"/>
+          <w:szCs w:val="18"/>
+        </w:rPr>
+        <w:t xml:space="preserve">  }</w:t>
+      </w:r>
+    </w:p>
+    <w:p>
+      <w:pPr>
+        <w:shd w:val="clear" w:color="auto" w:fill="FFFFFF"/>
+        <w:spacing w:line="270" w:lineRule="atLeast"/>
+        <w:ind w:left="708"/>
+        <w:rPr>
+          <w:rFonts w:ascii="Menlo" w:hAnsi="Menlo" w:cs="Menlo"/>
+          <w:color w:val="000000"/>
+          <w:sz w:val="18"/>
+          <w:szCs w:val="18"/>
+        </w:rPr>
+      </w:pPr>
+    </w:p>
+    <w:p>
+      <w:pPr>
+        <w:shd w:val="clear" w:color="auto" w:fill="FFFFFF"/>
+        <w:spacing w:line="270" w:lineRule="atLeast"/>
+        <w:ind w:left="708"/>
+        <w:rPr>
+          <w:rFonts w:ascii="Menlo" w:hAnsi="Menlo" w:cs="Menlo"/>
+          <w:color w:val="000000"/>
+          <w:sz w:val="18"/>
+          <w:szCs w:val="18"/>
+        </w:rPr>
+      </w:pPr>
+      <w:r>
+        <w:rPr>
+          <w:rFonts w:ascii="Menlo" w:hAnsi="Menlo" w:cs="Menlo"/>
+          <w:color w:val="000000"/>
+          <w:sz w:val="18"/>
+          <w:szCs w:val="18"/>
+        </w:rPr>
+        <w:t xml:space="preserve">  lifecycle </w:t>
+      </w:r>
+      <w:r>
+        <w:rPr>
+          <w:rFonts w:ascii="Menlo" w:hAnsi="Menlo" w:cs="Menlo"/>
+          <w:color w:val="800000"/>
+          <w:sz w:val="18"/>
+          <w:szCs w:val="18"/>
+        </w:rPr>
+        <w:t>{</w:t>
+      </w:r>
+    </w:p>
+    <w:p>
+      <w:pPr>
+        <w:shd w:val="clear" w:color="auto" w:fill="FFFFFF"/>
+        <w:spacing w:line="270" w:lineRule="atLeast"/>
+        <w:ind w:left="708"/>
+        <w:rPr>
+          <w:rFonts w:ascii="Menlo" w:hAnsi="Menlo" w:cs="Menlo"/>
+          <w:color w:val="000000"/>
+          <w:sz w:val="18"/>
+          <w:szCs w:val="18"/>
+        </w:rPr>
+      </w:pPr>
+      <w:r>
+        <w:rPr>
+          <w:rFonts w:ascii="Menlo" w:hAnsi="Menlo" w:cs="Menlo"/>
+          <w:color w:val="000000"/>
+          <w:sz w:val="18"/>
+          <w:szCs w:val="18"/>
+        </w:rPr>
+        <w:t xml:space="preserve">    prevent_destroy = </w:t>
+      </w:r>
+      <w:r>
+        <w:rPr>
+          <w:rFonts w:ascii="Menlo" w:hAnsi="Menlo" w:cs="Menlo"/>
+          <w:color w:val="0000FF"/>
+          <w:sz w:val="18"/>
+          <w:szCs w:val="18"/>
+        </w:rPr>
+        <w:t>false</w:t>
+      </w:r>
+    </w:p>
+    <w:p>
+      <w:pPr>
+        <w:shd w:val="clear" w:color="auto" w:fill="FFFFFF"/>
+        <w:spacing w:line="270" w:lineRule="atLeast"/>
+        <w:ind w:left="708"/>
+        <w:rPr>
+          <w:rFonts w:ascii="Menlo" w:hAnsi="Menlo" w:cs="Menlo"/>
+          <w:color w:val="000000"/>
+          <w:sz w:val="18"/>
+          <w:szCs w:val="18"/>
+        </w:rPr>
+      </w:pPr>
+      <w:r>
+        <w:rPr>
+          <w:rFonts w:ascii="Menlo" w:hAnsi="Menlo" w:cs="Menlo"/>
+          <w:color w:val="000000"/>
+          <w:sz w:val="18"/>
+          <w:szCs w:val="18"/>
+        </w:rPr>
+        <w:t xml:space="preserve">  }</w:t>
+      </w:r>
+    </w:p>
+    <w:p>
+      <w:pPr>
+        <w:shd w:val="clear" w:color="auto" w:fill="FFFFFF"/>
+        <w:spacing w:line="270" w:lineRule="atLeast"/>
+        <w:ind w:left="708"/>
+        <w:rPr>
+          <w:rFonts w:ascii="Menlo" w:hAnsi="Menlo" w:cs="Menlo"/>
+          <w:color w:val="000000"/>
+          <w:sz w:val="18"/>
+          <w:szCs w:val="18"/>
+        </w:rPr>
+      </w:pPr>
+      <w:r>
+        <w:rPr>
+          <w:rFonts w:ascii="Menlo" w:hAnsi="Menlo" w:cs="Menlo"/>
+          <w:color w:val="000000"/>
+          <w:sz w:val="18"/>
+          <w:szCs w:val="18"/>
+        </w:rPr>
+        <w:t>}</w:t>
+      </w:r>
+    </w:p>
+    <w:p>
+      <w:pPr>
+        <w:shd w:val="clear" w:color="auto" w:fill="FFFFFF"/>
+        <w:spacing w:line="270" w:lineRule="atLeast"/>
+        <w:ind w:left="708"/>
+        <w:rPr>
+          <w:rFonts w:ascii="Menlo" w:hAnsi="Menlo" w:cs="Menlo"/>
+          <w:color w:val="000000"/>
+          <w:sz w:val="18"/>
+          <w:szCs w:val="18"/>
+        </w:rPr>
+      </w:pPr>
+    </w:p>
+    <w:p>
+      <w:pPr>
+        <w:shd w:val="clear" w:color="auto" w:fill="FFFFFF"/>
+        <w:spacing w:line="270" w:lineRule="atLeast"/>
+        <w:ind w:left="708"/>
+        <w:rPr>
+          <w:rFonts w:ascii="Menlo" w:hAnsi="Menlo" w:cs="Menlo"/>
+          <w:color w:val="000000"/>
+          <w:sz w:val="18"/>
+          <w:szCs w:val="18"/>
+        </w:rPr>
+      </w:pPr>
+      <w:r>
+        <w:rPr>
+          <w:rFonts w:ascii="Menlo" w:hAnsi="Menlo" w:cs="Menlo"/>
+          <w:color w:val="0000FF"/>
+          <w:sz w:val="18"/>
+          <w:szCs w:val="18"/>
+        </w:rPr>
+        <w:t>resource</w:t>
+      </w:r>
+      <w:r>
+        <w:rPr>
+          <w:rFonts w:ascii="Menlo" w:hAnsi="Menlo" w:cs="Menlo"/>
+          <w:color w:val="000000"/>
+          <w:sz w:val="18"/>
+          <w:szCs w:val="18"/>
+        </w:rPr>
+        <w:t xml:space="preserve"> </w:t>
+      </w:r>
+      <w:r>
+        <w:rPr>
+          <w:rFonts w:ascii="Menlo" w:hAnsi="Menlo" w:cs="Menlo"/>
+          <w:color w:val="A31515"/>
+          <w:sz w:val="18"/>
+          <w:szCs w:val="18"/>
+        </w:rPr>
+        <w:t>"aws_instance"</w:t>
+      </w:r>
+      <w:r>
+        <w:rPr>
+          <w:rFonts w:ascii="Menlo" w:hAnsi="Menlo" w:cs="Menlo"/>
+          <w:color w:val="000000"/>
+          <w:sz w:val="18"/>
+          <w:szCs w:val="18"/>
+        </w:rPr>
+        <w:t xml:space="preserve"> </w:t>
+      </w:r>
+      <w:r>
+        <w:rPr>
+          <w:rFonts w:ascii="Menlo" w:hAnsi="Menlo" w:cs="Menlo"/>
+          <w:color w:val="A31515"/>
+          <w:sz w:val="18"/>
+          <w:szCs w:val="18"/>
+        </w:rPr>
+        <w:t>"twoSix_virtue_2a"</w:t>
+      </w:r>
+      <w:r>
+        <w:rPr>
+          <w:rFonts w:ascii="Menlo" w:hAnsi="Menlo" w:cs="Menlo"/>
+          <w:color w:val="000000"/>
+          <w:sz w:val="18"/>
+          <w:szCs w:val="18"/>
+        </w:rPr>
+        <w:t xml:space="preserve"> </w:t>
+      </w:r>
+      <w:r>
+        <w:rPr>
+          <w:rFonts w:ascii="Menlo" w:hAnsi="Menlo" w:cs="Menlo"/>
+          <w:color w:val="800000"/>
+          <w:sz w:val="18"/>
+          <w:szCs w:val="18"/>
+        </w:rPr>
+        <w:t>{</w:t>
+      </w:r>
+    </w:p>
+    <w:p>
+      <w:pPr>
+        <w:shd w:val="clear" w:color="auto" w:fill="FFFFFF"/>
+        <w:spacing w:line="270" w:lineRule="atLeast"/>
+        <w:ind w:left="708"/>
+        <w:rPr>
+          <w:rFonts w:ascii="Menlo" w:hAnsi="Menlo" w:cs="Menlo"/>
+          <w:color w:val="000000"/>
+          <w:sz w:val="18"/>
+          <w:szCs w:val="18"/>
+        </w:rPr>
+      </w:pPr>
+      <w:r>
+        <w:rPr>
+          <w:rFonts w:ascii="Menlo" w:hAnsi="Menlo" w:cs="Menlo"/>
+          <w:color w:val="000000"/>
+          <w:sz w:val="18"/>
+          <w:szCs w:val="18"/>
+        </w:rPr>
+        <w:t xml:space="preserve">  ami           = </w:t>
+      </w:r>
+      <w:r>
+        <w:rPr>
+          <w:rFonts w:ascii="Menlo" w:hAnsi="Menlo" w:cs="Menlo"/>
+          <w:color w:val="A31515"/>
+          <w:sz w:val="18"/>
+          <w:szCs w:val="18"/>
+        </w:rPr>
+        <w:t>"ami-09844b7ecd22e9753"</w:t>
+      </w:r>
+    </w:p>
+    <w:p>
+      <w:pPr>
+        <w:shd w:val="clear" w:color="auto" w:fill="FFFFFF"/>
+        <w:spacing w:line="270" w:lineRule="atLeast"/>
+        <w:ind w:left="708"/>
+        <w:rPr>
+          <w:rFonts w:ascii="Menlo" w:hAnsi="Menlo" w:cs="Menlo"/>
+          <w:color w:val="000000"/>
+          <w:sz w:val="18"/>
+          <w:szCs w:val="18"/>
+        </w:rPr>
+      </w:pPr>
+      <w:r>
+        <w:rPr>
+          <w:rFonts w:ascii="Menlo" w:hAnsi="Menlo" w:cs="Menlo"/>
+          <w:color w:val="000000"/>
+          <w:sz w:val="18"/>
+          <w:szCs w:val="18"/>
+        </w:rPr>
+        <w:t xml:space="preserve">  instance_type = </w:t>
+      </w:r>
+      <w:r>
+        <w:rPr>
+          <w:rFonts w:ascii="Menlo" w:hAnsi="Menlo" w:cs="Menlo"/>
+          <w:color w:val="A31515"/>
+          <w:sz w:val="18"/>
+          <w:szCs w:val="18"/>
+        </w:rPr>
+        <w:t>"m4.large"</w:t>
+      </w:r>
+    </w:p>
+    <w:p>
+      <w:pPr>
+        <w:shd w:val="clear" w:color="auto" w:fill="FFFFFF"/>
+        <w:spacing w:line="270" w:lineRule="atLeast"/>
+        <w:ind w:left="708"/>
+        <w:rPr>
+          <w:rFonts w:ascii="Menlo" w:hAnsi="Menlo" w:cs="Menlo"/>
+          <w:color w:val="000000"/>
+          <w:sz w:val="18"/>
+          <w:szCs w:val="18"/>
+        </w:rPr>
+      </w:pPr>
+      <w:r>
+        <w:rPr>
+          <w:rFonts w:ascii="Menlo" w:hAnsi="Menlo" w:cs="Menlo"/>
+          <w:color w:val="000000"/>
+          <w:sz w:val="18"/>
+          <w:szCs w:val="18"/>
+        </w:rPr>
+        <w:t xml:space="preserve">  key_name      = </w:t>
+      </w:r>
+      <w:r>
+        <w:rPr>
+          <w:rFonts w:ascii="Menlo" w:hAnsi="Menlo" w:cs="Menlo"/>
+          <w:color w:val="A31515"/>
+          <w:sz w:val="18"/>
+          <w:szCs w:val="18"/>
+        </w:rPr>
+        <w:t>"twosix_ec2"</w:t>
+      </w:r>
+    </w:p>
+    <w:p>
+      <w:pPr>
+        <w:shd w:val="clear" w:color="auto" w:fill="FFFFFF"/>
+        <w:spacing w:line="270" w:lineRule="atLeast"/>
+        <w:ind w:left="708"/>
+        <w:rPr>
+          <w:rFonts w:ascii="Menlo" w:hAnsi="Menlo" w:cs="Menlo"/>
+          <w:color w:val="000000"/>
+          <w:sz w:val="18"/>
+          <w:szCs w:val="18"/>
+        </w:rPr>
+      </w:pPr>
+    </w:p>
+    <w:p>
+      <w:pPr>
+        <w:shd w:val="clear" w:color="auto" w:fill="FFFFFF"/>
+        <w:spacing w:line="270" w:lineRule="atLeast"/>
+        <w:ind w:left="708"/>
+        <w:rPr>
+          <w:rFonts w:ascii="Menlo" w:hAnsi="Menlo" w:cs="Menlo"/>
+          <w:color w:val="000000"/>
+          <w:sz w:val="18"/>
+          <w:szCs w:val="18"/>
+        </w:rPr>
+      </w:pPr>
+      <w:r>
+        <w:rPr>
+          <w:rFonts w:ascii="Menlo" w:hAnsi="Menlo" w:cs="Menlo"/>
+          <w:color w:val="000000"/>
+          <w:sz w:val="18"/>
+          <w:szCs w:val="18"/>
+        </w:rPr>
+        <w:t xml:space="preserve">  subnet_id              = </w:t>
+      </w:r>
+      <w:r>
+        <w:rPr>
+          <w:rFonts w:ascii="Menlo" w:hAnsi="Menlo" w:cs="Menlo"/>
+          <w:color w:val="A31515"/>
+          <w:sz w:val="18"/>
+          <w:szCs w:val="18"/>
+        </w:rPr>
+        <w:t>"</w:t>
+      </w:r>
+      <w:r>
+        <w:rPr>
+          <w:rFonts w:ascii="Menlo" w:hAnsi="Menlo" w:cs="Menlo"/>
+          <w:color w:val="000000"/>
+          <w:sz w:val="18"/>
+          <w:szCs w:val="18"/>
+        </w:rPr>
+        <w:t>${</w:t>
+      </w:r>
+      <w:r>
+        <w:rPr>
+          <w:rFonts w:ascii="Menlo" w:hAnsi="Menlo" w:cs="Menlo"/>
+          <w:color w:val="FF0000"/>
+          <w:sz w:val="18"/>
+          <w:szCs w:val="18"/>
+        </w:rPr>
+        <w:t>module.vpc.public_1a_id</w:t>
+      </w:r>
+      <w:r>
+        <w:rPr>
+          <w:rFonts w:ascii="Menlo" w:hAnsi="Menlo" w:cs="Menlo"/>
+          <w:color w:val="000000"/>
+          <w:sz w:val="18"/>
+          <w:szCs w:val="18"/>
+        </w:rPr>
+        <w:t>}</w:t>
+      </w:r>
+      <w:r>
+        <w:rPr>
+          <w:rFonts w:ascii="Menlo" w:hAnsi="Menlo" w:cs="Menlo"/>
+          <w:color w:val="A31515"/>
+          <w:sz w:val="18"/>
+          <w:szCs w:val="18"/>
+        </w:rPr>
+        <w:t>"</w:t>
+      </w:r>
+    </w:p>
+    <w:p>
+      <w:pPr>
+        <w:shd w:val="clear" w:color="auto" w:fill="FFFFFF"/>
+        <w:spacing w:line="270" w:lineRule="atLeast"/>
+        <w:ind w:left="708"/>
+        <w:rPr>
+          <w:rFonts w:ascii="Menlo" w:hAnsi="Menlo" w:cs="Menlo"/>
+          <w:color w:val="000000"/>
+          <w:sz w:val="18"/>
+          <w:szCs w:val="18"/>
+        </w:rPr>
+      </w:pPr>
+      <w:r>
+        <w:rPr>
+          <w:rFonts w:ascii="Menlo" w:hAnsi="Menlo" w:cs="Menlo"/>
+          <w:color w:val="000000"/>
+          <w:sz w:val="18"/>
+          <w:szCs w:val="18"/>
+        </w:rPr>
+        <w:t xml:space="preserve">  vpc_security_group_ids = [</w:t>
+      </w:r>
+      <w:r>
+        <w:rPr>
+          <w:rFonts w:ascii="Menlo" w:hAnsi="Menlo" w:cs="Menlo"/>
+          <w:color w:val="A31515"/>
+          <w:sz w:val="18"/>
+          <w:szCs w:val="18"/>
+        </w:rPr>
+        <w:t>"</w:t>
+      </w:r>
+      <w:r>
+        <w:rPr>
+          <w:rFonts w:ascii="Menlo" w:hAnsi="Menlo" w:cs="Menlo"/>
+          <w:color w:val="000000"/>
+          <w:sz w:val="18"/>
+          <w:szCs w:val="18"/>
+        </w:rPr>
+        <w:t>${aws_security_group</w:t>
+      </w:r>
+      <w:r>
+        <w:rPr>
+          <w:rFonts w:ascii="Menlo" w:hAnsi="Menlo" w:cs="Menlo"/>
+          <w:color w:val="0000FF"/>
+          <w:sz w:val="18"/>
+          <w:szCs w:val="18"/>
+        </w:rPr>
+        <w:t>.</w:t>
+      </w:r>
+      <w:r>
+        <w:rPr>
+          <w:rFonts w:ascii="Menlo" w:hAnsi="Menlo" w:cs="Menlo"/>
+          <w:color w:val="000000"/>
+          <w:sz w:val="18"/>
+          <w:szCs w:val="18"/>
+        </w:rPr>
+        <w:t>default_sg</w:t>
+      </w:r>
+      <w:r>
+        <w:rPr>
+          <w:rFonts w:ascii="Menlo" w:hAnsi="Menlo" w:cs="Menlo"/>
+          <w:color w:val="0000FF"/>
+          <w:sz w:val="18"/>
+          <w:szCs w:val="18"/>
+        </w:rPr>
+        <w:t>.</w:t>
+      </w:r>
+      <w:r>
+        <w:rPr>
+          <w:rFonts w:ascii="Menlo" w:hAnsi="Menlo" w:cs="Menlo"/>
+          <w:color w:val="000000"/>
+          <w:sz w:val="18"/>
+          <w:szCs w:val="18"/>
+        </w:rPr>
+        <w:t>id}</w:t>
+      </w:r>
+      <w:r>
+        <w:rPr>
+          <w:rFonts w:ascii="Menlo" w:hAnsi="Menlo" w:cs="Menlo"/>
+          <w:color w:val="A31515"/>
+          <w:sz w:val="18"/>
+          <w:szCs w:val="18"/>
+        </w:rPr>
+        <w:t>"</w:t>
+      </w:r>
+      <w:r>
+        <w:rPr>
+          <w:rFonts w:ascii="Menlo" w:hAnsi="Menlo" w:cs="Menlo"/>
+          <w:color w:val="000000"/>
+          <w:sz w:val="18"/>
+          <w:szCs w:val="18"/>
+        </w:rPr>
+        <w:t xml:space="preserve">, </w:t>
+      </w:r>
+      <w:r>
+        <w:rPr>
+          <w:rFonts w:ascii="Menlo" w:hAnsi="Menlo" w:cs="Menlo"/>
+          <w:color w:val="A31515"/>
+          <w:sz w:val="18"/>
+          <w:szCs w:val="18"/>
+        </w:rPr>
+        <w:t>"</w:t>
+      </w:r>
+      <w:r>
+        <w:rPr>
+          <w:rFonts w:ascii="Menlo" w:hAnsi="Menlo" w:cs="Menlo"/>
+          <w:color w:val="000000"/>
+          <w:sz w:val="18"/>
+          <w:szCs w:val="18"/>
+        </w:rPr>
+        <w:t>${ aws_security_group</w:t>
+      </w:r>
+      <w:r>
+        <w:rPr>
+          <w:rFonts w:ascii="Menlo" w:hAnsi="Menlo" w:cs="Menlo"/>
+          <w:color w:val="0000FF"/>
+          <w:sz w:val="18"/>
+          <w:szCs w:val="18"/>
+        </w:rPr>
+        <w:t>.</w:t>
+      </w:r>
+      <w:r>
+        <w:rPr>
+          <w:rFonts w:ascii="Menlo" w:hAnsi="Menlo" w:cs="Menlo"/>
+          <w:color w:val="000000"/>
+          <w:sz w:val="18"/>
+          <w:szCs w:val="18"/>
+        </w:rPr>
+        <w:t>virtue_internalports_dev_sg</w:t>
+      </w:r>
+      <w:r>
+        <w:rPr>
+          <w:rFonts w:ascii="Menlo" w:hAnsi="Menlo" w:cs="Menlo"/>
+          <w:color w:val="0000FF"/>
+          <w:sz w:val="18"/>
+          <w:szCs w:val="18"/>
+        </w:rPr>
+        <w:t>.</w:t>
+      </w:r>
+      <w:r>
+        <w:rPr>
+          <w:rFonts w:ascii="Menlo" w:hAnsi="Menlo" w:cs="Menlo"/>
+          <w:color w:val="000000"/>
+          <w:sz w:val="18"/>
+          <w:szCs w:val="18"/>
+        </w:rPr>
+        <w:t>id}</w:t>
+      </w:r>
+      <w:r>
+        <w:rPr>
+          <w:rFonts w:ascii="Menlo" w:hAnsi="Menlo" w:cs="Menlo"/>
+          <w:color w:val="A31515"/>
+          <w:sz w:val="18"/>
+          <w:szCs w:val="18"/>
+        </w:rPr>
+        <w:t>"</w:t>
+      </w:r>
+      <w:r>
+        <w:rPr>
+          <w:rFonts w:ascii="Menlo" w:hAnsi="Menlo" w:cs="Menlo"/>
+          <w:color w:val="000000"/>
+          <w:sz w:val="18"/>
+          <w:szCs w:val="18"/>
+        </w:rPr>
+        <w:t>]</w:t>
+      </w:r>
+    </w:p>
+    <w:p>
+      <w:pPr>
+        <w:shd w:val="clear" w:color="auto" w:fill="FFFFFF"/>
+        <w:spacing w:line="270" w:lineRule="atLeast"/>
+        <w:ind w:left="708"/>
+        <w:rPr>
+          <w:rFonts w:ascii="Menlo" w:hAnsi="Menlo" w:cs="Menlo"/>
+          <w:color w:val="000000"/>
+          <w:sz w:val="18"/>
+          <w:szCs w:val="18"/>
+        </w:rPr>
+      </w:pPr>
+    </w:p>
+    <w:p>
+      <w:pPr>
+        <w:shd w:val="clear" w:color="auto" w:fill="FFFFFF"/>
+        <w:spacing w:line="270" w:lineRule="atLeast"/>
+        <w:ind w:left="708"/>
+        <w:rPr>
+          <w:rFonts w:ascii="Menlo" w:hAnsi="Menlo" w:cs="Menlo"/>
+          <w:color w:val="000000"/>
+          <w:sz w:val="18"/>
+          <w:szCs w:val="18"/>
+        </w:rPr>
+      </w:pPr>
+      <w:r>
+        <w:rPr>
+          <w:rFonts w:ascii="Menlo" w:hAnsi="Menlo" w:cs="Menlo"/>
+          <w:color w:val="000000"/>
+          <w:sz w:val="18"/>
+          <w:szCs w:val="18"/>
+        </w:rPr>
+        <w:t xml:space="preserve">  root_block_device </w:t>
+      </w:r>
+      <w:r>
+        <w:rPr>
+          <w:rFonts w:ascii="Menlo" w:hAnsi="Menlo" w:cs="Menlo"/>
+          <w:color w:val="800000"/>
+          <w:sz w:val="18"/>
+          <w:szCs w:val="18"/>
+        </w:rPr>
+        <w:t>{</w:t>
+      </w:r>
+    </w:p>
+    <w:p>
+      <w:pPr>
+        <w:shd w:val="clear" w:color="auto" w:fill="FFFFFF"/>
+        <w:spacing w:line="270" w:lineRule="atLeast"/>
+        <w:ind w:left="708"/>
+        <w:rPr>
+          <w:rFonts w:ascii="Menlo" w:hAnsi="Menlo" w:cs="Menlo"/>
+          <w:color w:val="000000"/>
+          <w:sz w:val="18"/>
+          <w:szCs w:val="18"/>
+        </w:rPr>
+      </w:pPr>
+      <w:r>
+        <w:rPr>
+          <w:rFonts w:ascii="Menlo" w:hAnsi="Menlo" w:cs="Menlo"/>
+          <w:color w:val="000000"/>
+          <w:sz w:val="18"/>
+          <w:szCs w:val="18"/>
+        </w:rPr>
+        <w:t xml:space="preserve">    volume_type           = </w:t>
+      </w:r>
+      <w:r>
+        <w:rPr>
+          <w:rFonts w:ascii="Menlo" w:hAnsi="Menlo" w:cs="Menlo"/>
+          <w:color w:val="A31515"/>
+          <w:sz w:val="18"/>
+          <w:szCs w:val="18"/>
+        </w:rPr>
+        <w:t>"gp2"</w:t>
+      </w:r>
+    </w:p>
+    <w:p>
+      <w:pPr>
+        <w:shd w:val="clear" w:color="auto" w:fill="FFFFFF"/>
+        <w:spacing w:line="270" w:lineRule="atLeast"/>
+        <w:ind w:left="708"/>
+        <w:rPr>
+          <w:rFonts w:ascii="Menlo" w:hAnsi="Menlo" w:cs="Menlo"/>
+          <w:color w:val="000000"/>
+          <w:sz w:val="18"/>
+          <w:szCs w:val="18"/>
+        </w:rPr>
+      </w:pPr>
+      <w:r>
+        <w:rPr>
+          <w:rFonts w:ascii="Menlo" w:hAnsi="Menlo" w:cs="Menlo"/>
+          <w:color w:val="000000"/>
+          <w:sz w:val="18"/>
+          <w:szCs w:val="18"/>
+        </w:rPr>
+        <w:t xml:space="preserve">    volume_size           = </w:t>
+      </w:r>
+      <w:r>
+        <w:rPr>
+          <w:rFonts w:ascii="Menlo" w:hAnsi="Menlo" w:cs="Menlo"/>
+          <w:color w:val="A31515"/>
+          <w:sz w:val="18"/>
+          <w:szCs w:val="18"/>
+        </w:rPr>
+        <w:t>"120"</w:t>
+      </w:r>
+    </w:p>
+    <w:p>
+      <w:pPr>
+        <w:shd w:val="clear" w:color="auto" w:fill="FFFFFF"/>
+        <w:spacing w:line="270" w:lineRule="atLeast"/>
+        <w:ind w:left="708"/>
+        <w:rPr>
+          <w:rFonts w:ascii="Menlo" w:hAnsi="Menlo" w:cs="Menlo"/>
+          <w:color w:val="000000"/>
+          <w:sz w:val="18"/>
+          <w:szCs w:val="18"/>
+        </w:rPr>
+      </w:pPr>
+      <w:r>
+        <w:rPr>
+          <w:rFonts w:ascii="Menlo" w:hAnsi="Menlo" w:cs="Menlo"/>
+          <w:color w:val="000000"/>
+          <w:sz w:val="18"/>
+          <w:szCs w:val="18"/>
+        </w:rPr>
+        <w:t xml:space="preserve">    delete_on_termination = </w:t>
+      </w:r>
+      <w:r>
+        <w:rPr>
+          <w:rFonts w:ascii="Menlo" w:hAnsi="Menlo" w:cs="Menlo"/>
+          <w:color w:val="0000FF"/>
+          <w:sz w:val="18"/>
+          <w:szCs w:val="18"/>
+        </w:rPr>
+        <w:t>true</w:t>
+      </w:r>
+    </w:p>
+    <w:p>
+      <w:pPr>
+        <w:shd w:val="clear" w:color="auto" w:fill="FFFFFF"/>
+        <w:spacing w:line="270" w:lineRule="atLeast"/>
+        <w:ind w:left="708"/>
+        <w:rPr>
+          <w:rFonts w:ascii="Menlo" w:hAnsi="Menlo" w:cs="Menlo"/>
+          <w:color w:val="000000"/>
+          <w:sz w:val="18"/>
+          <w:szCs w:val="18"/>
+        </w:rPr>
+      </w:pPr>
+      <w:r>
+        <w:rPr>
+          <w:rFonts w:ascii="Menlo" w:hAnsi="Menlo" w:cs="Menlo"/>
+          <w:color w:val="000000"/>
+          <w:sz w:val="18"/>
+          <w:szCs w:val="18"/>
+        </w:rPr>
+        <w:t xml:space="preserve">  }</w:t>
+      </w:r>
+    </w:p>
+    <w:p>
+      <w:pPr>
+        <w:shd w:val="clear" w:color="auto" w:fill="FFFFFF"/>
+        <w:spacing w:line="270" w:lineRule="atLeast"/>
+        <w:ind w:left="708"/>
+        <w:rPr>
+          <w:rFonts w:ascii="Menlo" w:hAnsi="Menlo" w:cs="Menlo"/>
+          <w:color w:val="000000"/>
+          <w:sz w:val="18"/>
+          <w:szCs w:val="18"/>
+        </w:rPr>
+      </w:pPr>
+    </w:p>
+    <w:p>
+      <w:pPr>
+        <w:shd w:val="clear" w:color="auto" w:fill="FFFFFF"/>
+        <w:spacing w:line="270" w:lineRule="atLeast"/>
+        <w:ind w:left="708"/>
+        <w:rPr>
+          <w:rFonts w:ascii="Menlo" w:hAnsi="Menlo" w:cs="Menlo"/>
+          <w:color w:val="000000"/>
+          <w:sz w:val="18"/>
+          <w:szCs w:val="18"/>
+        </w:rPr>
+      </w:pPr>
+      <w:r>
+        <w:rPr>
+          <w:rFonts w:ascii="Menlo" w:hAnsi="Menlo" w:cs="Menlo"/>
+          <w:color w:val="000000"/>
+          <w:sz w:val="18"/>
+          <w:szCs w:val="18"/>
+        </w:rPr>
+        <w:t xml:space="preserve">  tags </w:t>
+      </w:r>
+      <w:r>
+        <w:rPr>
+          <w:rFonts w:ascii="Menlo" w:hAnsi="Menlo" w:cs="Menlo"/>
+          <w:color w:val="800000"/>
+          <w:sz w:val="18"/>
+          <w:szCs w:val="18"/>
+        </w:rPr>
+        <w:t>{</w:t>
+      </w:r>
+    </w:p>
+    <w:p>
+      <w:pPr>
+        <w:shd w:val="clear" w:color="auto" w:fill="FFFFFF"/>
+        <w:spacing w:line="270" w:lineRule="atLeast"/>
+        <w:ind w:left="708"/>
+        <w:rPr>
+          <w:rFonts w:ascii="Menlo" w:hAnsi="Menlo" w:cs="Menlo"/>
+          <w:color w:val="000000"/>
+          <w:sz w:val="18"/>
+          <w:szCs w:val="18"/>
+        </w:rPr>
+      </w:pPr>
+      <w:r>
+        <w:rPr>
+          <w:rFonts w:ascii="Menlo" w:hAnsi="Menlo" w:cs="Menlo"/>
+          <w:color w:val="000000"/>
+          <w:sz w:val="18"/>
+          <w:szCs w:val="18"/>
+        </w:rPr>
+        <w:t xml:space="preserve">    Name = </w:t>
+      </w:r>
+      <w:r>
+        <w:rPr>
+          <w:rFonts w:ascii="Menlo" w:hAnsi="Menlo" w:cs="Menlo"/>
+          <w:color w:val="A31515"/>
+          <w:sz w:val="18"/>
+          <w:szCs w:val="18"/>
+        </w:rPr>
+        <w:t>"Virtue</w:t>
+      </w:r>
+      <w:r>
+        <w:rPr>
+          <w:rFonts w:ascii="Menlo" w:hAnsi="Menlo" w:cs="Menlo"/>
+          <w:color w:val="000000"/>
+          <w:sz w:val="18"/>
+          <w:szCs w:val="18"/>
+        </w:rPr>
+        <w:t xml:space="preserve"> </w:t>
+      </w:r>
+      <w:r>
+        <w:rPr>
+          <w:rFonts w:ascii="Menlo" w:hAnsi="Menlo" w:cs="Menlo"/>
+          <w:color w:val="A31515"/>
+          <w:sz w:val="18"/>
+          <w:szCs w:val="18"/>
+        </w:rPr>
+        <w:t>Sensor</w:t>
+      </w:r>
+      <w:r>
+        <w:rPr>
+          <w:rFonts w:ascii="Menlo" w:hAnsi="Menlo" w:cs="Menlo"/>
+          <w:color w:val="000000"/>
+          <w:sz w:val="18"/>
+          <w:szCs w:val="18"/>
+        </w:rPr>
+        <w:t xml:space="preserve"> </w:t>
+      </w:r>
+      <w:r>
+        <w:rPr>
+          <w:rFonts w:ascii="Menlo" w:hAnsi="Menlo" w:cs="Menlo"/>
+          <w:color w:val="A31515"/>
+          <w:sz w:val="18"/>
+          <w:szCs w:val="18"/>
+        </w:rPr>
+        <w:t>Monitor</w:t>
+      </w:r>
+      <w:r>
+        <w:rPr>
+          <w:rFonts w:ascii="Menlo" w:hAnsi="Menlo" w:cs="Menlo"/>
+          <w:color w:val="000000"/>
+          <w:sz w:val="18"/>
+          <w:szCs w:val="18"/>
+        </w:rPr>
+        <w:t xml:space="preserve"> </w:t>
+      </w:r>
+      <w:r>
+        <w:rPr>
+          <w:rFonts w:ascii="Menlo" w:hAnsi="Menlo" w:cs="Menlo"/>
+          <w:color w:val="A31515"/>
+          <w:sz w:val="18"/>
+          <w:szCs w:val="18"/>
+        </w:rPr>
+        <w:t>2"</w:t>
+      </w:r>
+    </w:p>
+    <w:p>
+      <w:pPr>
+        <w:shd w:val="clear" w:color="auto" w:fill="FFFFFF"/>
+        <w:spacing w:line="270" w:lineRule="atLeast"/>
+        <w:ind w:left="708"/>
+        <w:rPr>
+          <w:rFonts w:ascii="Menlo" w:hAnsi="Menlo" w:cs="Menlo"/>
+          <w:color w:val="000000"/>
+          <w:sz w:val="18"/>
+          <w:szCs w:val="18"/>
+        </w:rPr>
+      </w:pPr>
+      <w:r>
+        <w:rPr>
+          <w:rFonts w:ascii="Menlo" w:hAnsi="Menlo" w:cs="Menlo"/>
+          <w:color w:val="000000"/>
+          <w:sz w:val="18"/>
+          <w:szCs w:val="18"/>
+        </w:rPr>
+        <w:t xml:space="preserve">  }</w:t>
+      </w:r>
+    </w:p>
+    <w:p>
+      <w:pPr>
+        <w:shd w:val="clear" w:color="auto" w:fill="FFFFFF"/>
+        <w:spacing w:line="270" w:lineRule="atLeast"/>
+        <w:ind w:left="708"/>
+        <w:rPr>
+          <w:rFonts w:ascii="Menlo" w:hAnsi="Menlo" w:cs="Menlo"/>
+          <w:color w:val="000000"/>
+          <w:sz w:val="18"/>
+          <w:szCs w:val="18"/>
+        </w:rPr>
+      </w:pPr>
+    </w:p>
+    <w:p>
+      <w:pPr>
+        <w:shd w:val="clear" w:color="auto" w:fill="FFFFFF"/>
+        <w:spacing w:line="270" w:lineRule="atLeast"/>
+        <w:ind w:left="708"/>
+        <w:rPr>
+          <w:rFonts w:ascii="Menlo" w:hAnsi="Menlo" w:cs="Menlo"/>
+          <w:color w:val="000000"/>
+          <w:sz w:val="18"/>
+          <w:szCs w:val="18"/>
+        </w:rPr>
+      </w:pPr>
+      <w:r>
+        <w:rPr>
+          <w:rFonts w:ascii="Menlo" w:hAnsi="Menlo" w:cs="Menlo"/>
+          <w:color w:val="000000"/>
+          <w:sz w:val="18"/>
+          <w:szCs w:val="18"/>
+        </w:rPr>
+        <w:t xml:space="preserve">  lifecycle </w:t>
+      </w:r>
+      <w:r>
+        <w:rPr>
+          <w:rFonts w:ascii="Menlo" w:hAnsi="Menlo" w:cs="Menlo"/>
+          <w:color w:val="800000"/>
+          <w:sz w:val="18"/>
+          <w:szCs w:val="18"/>
+        </w:rPr>
+        <w:t>{</w:t>
+      </w:r>
+    </w:p>
+    <w:p>
+      <w:pPr>
+        <w:shd w:val="clear" w:color="auto" w:fill="FFFFFF"/>
+        <w:spacing w:line="270" w:lineRule="atLeast"/>
+        <w:ind w:left="708"/>
+        <w:rPr>
+          <w:rFonts w:ascii="Menlo" w:hAnsi="Menlo" w:cs="Menlo"/>
+          <w:color w:val="000000"/>
+          <w:sz w:val="18"/>
+          <w:szCs w:val="18"/>
+        </w:rPr>
+      </w:pPr>
+      <w:r>
+        <w:rPr>
+          <w:rFonts w:ascii="Menlo" w:hAnsi="Menlo" w:cs="Menlo"/>
+          <w:color w:val="000000"/>
+          <w:sz w:val="18"/>
+          <w:szCs w:val="18"/>
+        </w:rPr>
+        <w:t xml:space="preserve">    prevent_destroy = </w:t>
+      </w:r>
+      <w:r>
+        <w:rPr>
+          <w:rFonts w:ascii="Menlo" w:hAnsi="Menlo" w:cs="Menlo"/>
+          <w:color w:val="0000FF"/>
+          <w:sz w:val="18"/>
+          <w:szCs w:val="18"/>
+        </w:rPr>
+        <w:t>false</w:t>
+      </w:r>
+    </w:p>
+    <w:p>
+      <w:pPr>
+        <w:shd w:val="clear" w:color="auto" w:fill="FFFFFF"/>
+        <w:spacing w:line="270" w:lineRule="atLeast"/>
+        <w:ind w:left="708"/>
+        <w:rPr>
+          <w:rFonts w:ascii="Menlo" w:hAnsi="Menlo" w:cs="Menlo"/>
+          <w:color w:val="000000"/>
+          <w:sz w:val="18"/>
+          <w:szCs w:val="18"/>
+        </w:rPr>
+      </w:pPr>
+      <w:r>
+        <w:rPr>
+          <w:rFonts w:ascii="Menlo" w:hAnsi="Menlo" w:cs="Menlo"/>
+          <w:color w:val="000000"/>
+          <w:sz w:val="18"/>
+          <w:szCs w:val="18"/>
+        </w:rPr>
+        <w:t xml:space="preserve">  }</w:t>
+      </w:r>
+    </w:p>
+    <w:p>
+      <w:pPr>
+        <w:shd w:val="clear" w:color="auto" w:fill="FFFFFF"/>
+        <w:spacing w:line="270" w:lineRule="atLeast"/>
+        <w:ind w:left="708"/>
+        <w:rPr>
+          <w:rFonts w:ascii="Menlo" w:hAnsi="Menlo" w:cs="Menlo"/>
+          <w:color w:val="000000"/>
+          <w:sz w:val="18"/>
+          <w:szCs w:val="18"/>
+        </w:rPr>
+      </w:pPr>
+      <w:r>
+        <w:rPr>
+          <w:rFonts w:ascii="Menlo" w:hAnsi="Menlo" w:cs="Menlo"/>
+          <w:color w:val="000000"/>
+          <w:sz w:val="18"/>
+          <w:szCs w:val="18"/>
+        </w:rPr>
+        <w:t>}</w:t>
+      </w:r>
+    </w:p>
+    <w:p>
+      <w:pPr>
+        <w:shd w:val="clear" w:color="auto" w:fill="FFFFFF"/>
+        <w:spacing w:line="270" w:lineRule="atLeast"/>
+        <w:ind w:left="708"/>
+        <w:rPr>
+          <w:rFonts w:ascii="Menlo" w:hAnsi="Menlo" w:cs="Menlo"/>
+          <w:color w:val="000000"/>
+          <w:sz w:val="18"/>
+          <w:szCs w:val="18"/>
+        </w:rPr>
+      </w:pPr>
+    </w:p>
+    <w:p>
+      <w:pPr>
+        <w:shd w:val="clear" w:color="auto" w:fill="FFFFFF"/>
+        <w:spacing w:line="270" w:lineRule="atLeast"/>
+        <w:ind w:left="708"/>
+        <w:rPr>
+          <w:rFonts w:ascii="Menlo" w:hAnsi="Menlo" w:cs="Menlo"/>
+          <w:color w:val="000000"/>
+          <w:sz w:val="18"/>
+          <w:szCs w:val="18"/>
+        </w:rPr>
+      </w:pPr>
+      <w:r>
+        <w:rPr>
+          <w:rFonts w:ascii="Menlo" w:hAnsi="Menlo" w:cs="Menlo"/>
+          <w:color w:val="0000FF"/>
+          <w:sz w:val="18"/>
+          <w:szCs w:val="18"/>
+        </w:rPr>
+        <w:t>resource</w:t>
+      </w:r>
+      <w:r>
+        <w:rPr>
+          <w:rFonts w:ascii="Menlo" w:hAnsi="Menlo" w:cs="Menlo"/>
+          <w:color w:val="000000"/>
+          <w:sz w:val="18"/>
+          <w:szCs w:val="18"/>
+        </w:rPr>
+        <w:t xml:space="preserve"> </w:t>
+      </w:r>
+      <w:r>
+        <w:rPr>
+          <w:rFonts w:ascii="Menlo" w:hAnsi="Menlo" w:cs="Menlo"/>
+          <w:color w:val="A31515"/>
+          <w:sz w:val="18"/>
+          <w:szCs w:val="18"/>
+        </w:rPr>
+        <w:t>"aws_instance"</w:t>
+      </w:r>
+      <w:r>
+        <w:rPr>
+          <w:rFonts w:ascii="Menlo" w:hAnsi="Menlo" w:cs="Menlo"/>
+          <w:color w:val="000000"/>
+          <w:sz w:val="18"/>
+          <w:szCs w:val="18"/>
+        </w:rPr>
+        <w:t xml:space="preserve"> </w:t>
+      </w:r>
+      <w:r>
+        <w:rPr>
+          <w:rFonts w:ascii="Menlo" w:hAnsi="Menlo" w:cs="Menlo"/>
+          <w:color w:val="A31515"/>
+          <w:sz w:val="18"/>
+          <w:szCs w:val="18"/>
+        </w:rPr>
+        <w:t>"twoSix_virtue_3</w:t>
+      </w:r>
+      <w:r>
+        <w:rPr>
+          <w:rFonts w:ascii="Menlo" w:hAnsi="Menlo" w:cs="Menlo"/>
+          <w:color w:val="A31515"/>
+          <w:sz w:val="18"/>
+          <w:szCs w:val="18"/>
+        </w:rPr>
+        <w:t>a</w:t>
+      </w:r>
+      <w:r>
+        <w:rPr>
+          <w:rFonts w:ascii="Menlo" w:hAnsi="Menlo" w:cs="Menlo"/>
+          <w:color w:val="A31515"/>
+          <w:sz w:val="18"/>
+          <w:szCs w:val="18"/>
+        </w:rPr>
+        <w:t>"</w:t>
+      </w:r>
+      <w:r>
+        <w:rPr>
+          <w:rFonts w:ascii="Menlo" w:hAnsi="Menlo" w:cs="Menlo"/>
+          <w:color w:val="000000"/>
+          <w:sz w:val="18"/>
+          <w:szCs w:val="18"/>
+        </w:rPr>
+        <w:t xml:space="preserve"> </w:t>
+      </w:r>
+      <w:r>
+        <w:rPr>
+          <w:rFonts w:ascii="Menlo" w:hAnsi="Menlo" w:cs="Menlo"/>
+          <w:color w:val="800000"/>
+          <w:sz w:val="18"/>
+          <w:szCs w:val="18"/>
+        </w:rPr>
+        <w:t>{</w:t>
+      </w:r>
+    </w:p>
+    <w:p>
+      <w:pPr>
+        <w:shd w:val="clear" w:color="auto" w:fill="FFFFFF"/>
+        <w:spacing w:line="270" w:lineRule="atLeast"/>
+        <w:ind w:left="708"/>
+        <w:rPr>
+          <w:rFonts w:ascii="Menlo" w:hAnsi="Menlo" w:cs="Menlo"/>
+          <w:color w:val="000000"/>
+          <w:sz w:val="18"/>
+          <w:szCs w:val="18"/>
+        </w:rPr>
+      </w:pPr>
+      <w:r>
+        <w:rPr>
+          <w:rFonts w:ascii="Menlo" w:hAnsi="Menlo" w:cs="Menlo"/>
+          <w:color w:val="000000"/>
+          <w:sz w:val="18"/>
+          <w:szCs w:val="18"/>
+        </w:rPr>
+        <w:t xml:space="preserve">  ami           = </w:t>
+      </w:r>
+      <w:r>
+        <w:rPr>
+          <w:rFonts w:ascii="Menlo" w:hAnsi="Menlo" w:cs="Menlo"/>
+          <w:color w:val="A31515"/>
+          <w:sz w:val="18"/>
+          <w:szCs w:val="18"/>
+        </w:rPr>
+        <w:t>"ami-09844b7ecd22e9753"</w:t>
+      </w:r>
+    </w:p>
+    <w:p>
+      <w:pPr>
+        <w:shd w:val="clear" w:color="auto" w:fill="FFFFFF"/>
+        <w:spacing w:line="270" w:lineRule="atLeast"/>
+        <w:ind w:left="708"/>
+        <w:rPr>
+          <w:rFonts w:ascii="Menlo" w:hAnsi="Menlo" w:cs="Menlo"/>
+          <w:color w:val="000000"/>
+          <w:sz w:val="18"/>
+          <w:szCs w:val="18"/>
+        </w:rPr>
+      </w:pPr>
+      <w:r>
+        <w:rPr>
+          <w:rFonts w:ascii="Menlo" w:hAnsi="Menlo" w:cs="Menlo"/>
+          <w:color w:val="000000"/>
+          <w:sz w:val="18"/>
+          <w:szCs w:val="18"/>
+        </w:rPr>
+        <w:t xml:space="preserve">  instance_type = </w:t>
+      </w:r>
+      <w:r>
+        <w:rPr>
+          <w:rFonts w:ascii="Menlo" w:hAnsi="Menlo" w:cs="Menlo"/>
+          <w:color w:val="A31515"/>
+          <w:sz w:val="18"/>
+          <w:szCs w:val="18"/>
+        </w:rPr>
+        <w:t>"m4.large"</w:t>
+      </w:r>
+    </w:p>
+    <w:p>
+      <w:pPr>
+        <w:shd w:val="clear" w:color="auto" w:fill="FFFFFF"/>
+        <w:spacing w:line="270" w:lineRule="atLeast"/>
+        <w:ind w:left="708"/>
+        <w:rPr>
+          <w:rFonts w:ascii="Menlo" w:hAnsi="Menlo" w:cs="Menlo"/>
+          <w:color w:val="000000"/>
+          <w:sz w:val="18"/>
+          <w:szCs w:val="18"/>
+        </w:rPr>
+      </w:pPr>
+      <w:r>
+        <w:rPr>
+          <w:rFonts w:ascii="Menlo" w:hAnsi="Menlo" w:cs="Menlo"/>
+          <w:color w:val="000000"/>
+          <w:sz w:val="18"/>
+          <w:szCs w:val="18"/>
+        </w:rPr>
         <w:lastRenderedPageBreak/>
-        <w:t xml:space="preserve">  vpc_security_group_ids = [</w:t>
-      </w:r>
-      <w:r>
-        <w:rPr>
-          <w:rFonts w:ascii="Menlo" w:hAnsi="Menlo" w:cs="Menlo"/>
-          <w:color w:val="A31515"/>
-          <w:sz w:val="18"/>
-          <w:szCs w:val="18"/>
-        </w:rPr>
-        <w:t>"</w:t>
-      </w:r>
-      <w:r>
-        <w:rPr>
-          <w:rFonts w:ascii="Menlo" w:hAnsi="Menlo" w:cs="Menlo"/>
-          <w:color w:val="000000"/>
-          <w:sz w:val="18"/>
-          <w:szCs w:val="18"/>
-        </w:rPr>
-        <w:t>${aws_security_group</w:t>
-      </w:r>
-      <w:r>
-        <w:rPr>
-          <w:rFonts w:ascii="Menlo" w:hAnsi="Menlo" w:cs="Menlo"/>
-          <w:color w:val="0000FF"/>
-          <w:sz w:val="18"/>
-          <w:szCs w:val="18"/>
-        </w:rPr>
-        <w:t>.</w:t>
-      </w:r>
-      <w:r>
-        <w:rPr>
-          <w:rFonts w:ascii="Menlo" w:hAnsi="Menlo" w:cs="Menlo"/>
-          <w:color w:val="000000"/>
-          <w:sz w:val="18"/>
-          <w:szCs w:val="18"/>
-        </w:rPr>
-        <w:t>default_sg</w:t>
-      </w:r>
-      <w:r>
-        <w:rPr>
-          <w:rFonts w:ascii="Menlo" w:hAnsi="Menlo" w:cs="Menlo"/>
-          <w:color w:val="0000FF"/>
-          <w:sz w:val="18"/>
-          <w:szCs w:val="18"/>
-        </w:rPr>
-        <w:t>.</w:t>
-      </w:r>
-      <w:r>
-        <w:rPr>
-          <w:rFonts w:ascii="Menlo" w:hAnsi="Menlo" w:cs="Menlo"/>
-          <w:color w:val="000000"/>
-          <w:sz w:val="18"/>
-          <w:szCs w:val="18"/>
-        </w:rPr>
-        <w:t>id}</w:t>
-      </w:r>
-      <w:r>
-        <w:rPr>
-          <w:rFonts w:ascii="Menlo" w:hAnsi="Menlo" w:cs="Menlo"/>
-          <w:color w:val="A31515"/>
-          <w:sz w:val="18"/>
-          <w:szCs w:val="18"/>
-        </w:rPr>
-        <w:t>"</w:t>
-      </w:r>
-      <w:r>
-        <w:rPr>
-          <w:rFonts w:ascii="Menlo" w:hAnsi="Menlo" w:cs="Menlo"/>
-          <w:color w:val="000000"/>
-          <w:sz w:val="18"/>
-          <w:szCs w:val="18"/>
-        </w:rPr>
-        <w:t xml:space="preserve">, </w:t>
-      </w:r>
-      <w:r>
-        <w:rPr>
-          <w:rFonts w:ascii="Menlo" w:hAnsi="Menlo" w:cs="Menlo"/>
-          <w:color w:val="A31515"/>
-          <w:sz w:val="18"/>
-          <w:szCs w:val="18"/>
-        </w:rPr>
-        <w:t>"</w:t>
-      </w:r>
-      <w:r>
-        <w:rPr>
-          <w:rFonts w:ascii="Menlo" w:hAnsi="Menlo" w:cs="Menlo"/>
-          <w:color w:val="000000"/>
-          <w:sz w:val="18"/>
-          <w:szCs w:val="18"/>
-        </w:rPr>
-        <w:t>${ aws_security_group</w:t>
-      </w:r>
-      <w:r>
-        <w:rPr>
-          <w:rFonts w:ascii="Menlo" w:hAnsi="Menlo" w:cs="Menlo"/>
-          <w:color w:val="0000FF"/>
-          <w:sz w:val="18"/>
-          <w:szCs w:val="18"/>
-        </w:rPr>
-        <w:t>.</w:t>
-      </w:r>
-      <w:r>
-        <w:rPr>
-          <w:rFonts w:ascii="Menlo" w:hAnsi="Menlo" w:cs="Menlo"/>
-          <w:color w:val="000000"/>
-          <w:sz w:val="18"/>
-          <w:szCs w:val="18"/>
-        </w:rPr>
-        <w:t>virtue_internalports_dev_sg</w:t>
-      </w:r>
-      <w:r>
-        <w:rPr>
-          <w:rFonts w:ascii="Menlo" w:hAnsi="Menlo" w:cs="Menlo"/>
-          <w:color w:val="0000FF"/>
-          <w:sz w:val="18"/>
-          <w:szCs w:val="18"/>
-        </w:rPr>
-        <w:t>.</w:t>
-      </w:r>
-      <w:r>
-        <w:rPr>
-          <w:rFonts w:ascii="Menlo" w:hAnsi="Menlo" w:cs="Menlo"/>
-          <w:color w:val="000000"/>
-          <w:sz w:val="18"/>
-          <w:szCs w:val="18"/>
-        </w:rPr>
-        <w:t>id}</w:t>
-      </w:r>
-      <w:r>
-        <w:rPr>
-          <w:rFonts w:ascii="Menlo" w:hAnsi="Menlo" w:cs="Menlo"/>
-          <w:color w:val="A31515"/>
-          <w:sz w:val="18"/>
-          <w:szCs w:val="18"/>
-        </w:rPr>
-        <w:t>"</w:t>
-      </w:r>
-      <w:r>
-        <w:rPr>
-          <w:rFonts w:ascii="Menlo" w:hAnsi="Menlo" w:cs="Menlo"/>
-          <w:color w:val="000000"/>
-          <w:sz w:val="18"/>
-          <w:szCs w:val="18"/>
-        </w:rPr>
-        <w:t>]</w:t>
-      </w:r>
-    </w:p>
-    <w:p>
-      <w:pPr>
-        <w:shd w:val="clear" w:color="auto" w:fill="FFFFFF"/>
-        <w:spacing w:line="270" w:lineRule="atLeast"/>
-        <w:ind w:left="708"/>
-        <w:rPr>
-          <w:rFonts w:ascii="Menlo" w:hAnsi="Menlo" w:cs="Menlo"/>
-          <w:color w:val="000000"/>
-          <w:sz w:val="18"/>
-          <w:szCs w:val="18"/>
-        </w:rPr>
-      </w:pPr>
-    </w:p>
-    <w:p>
-      <w:pPr>
-        <w:shd w:val="clear" w:color="auto" w:fill="FFFFFF"/>
-        <w:spacing w:line="270" w:lineRule="atLeast"/>
-        <w:ind w:left="708"/>
-        <w:rPr>
-          <w:rFonts w:ascii="Menlo" w:hAnsi="Menlo" w:cs="Menlo"/>
-          <w:color w:val="000000"/>
-          <w:sz w:val="18"/>
-          <w:szCs w:val="18"/>
-        </w:rPr>
-      </w:pPr>
-      <w:r>
-        <w:rPr>
-          <w:rFonts w:ascii="Menlo" w:hAnsi="Menlo" w:cs="Menlo"/>
-          <w:color w:val="000000"/>
-          <w:sz w:val="18"/>
-          <w:szCs w:val="18"/>
-        </w:rPr>
-        <w:t xml:space="preserve">  root_block_device </w:t>
-      </w:r>
-      <w:r>
-        <w:rPr>
-          <w:rFonts w:ascii="Menlo" w:hAnsi="Menlo" w:cs="Menlo"/>
-          <w:color w:val="800000"/>
-          <w:sz w:val="18"/>
-          <w:szCs w:val="18"/>
-        </w:rPr>
-        <w:t>{</w:t>
-      </w:r>
-    </w:p>
-    <w:p>
-      <w:pPr>
-        <w:shd w:val="clear" w:color="auto" w:fill="FFFFFF"/>
-        <w:spacing w:line="270" w:lineRule="atLeast"/>
-        <w:ind w:left="708"/>
-        <w:rPr>
-          <w:rFonts w:ascii="Menlo" w:hAnsi="Menlo" w:cs="Menlo"/>
-          <w:color w:val="000000"/>
-          <w:sz w:val="18"/>
-          <w:szCs w:val="18"/>
-        </w:rPr>
-      </w:pPr>
-      <w:r>
-        <w:rPr>
-          <w:rFonts w:ascii="Menlo" w:hAnsi="Menlo" w:cs="Menlo"/>
-          <w:color w:val="000000"/>
-          <w:sz w:val="18"/>
-          <w:szCs w:val="18"/>
-        </w:rPr>
-        <w:t xml:space="preserve">    volume_type           = </w:t>
-      </w:r>
-      <w:r>
-        <w:rPr>
-          <w:rFonts w:ascii="Menlo" w:hAnsi="Menlo" w:cs="Menlo"/>
-          <w:color w:val="A31515"/>
-          <w:sz w:val="18"/>
-          <w:szCs w:val="18"/>
-        </w:rPr>
-        <w:t>"gp2"</w:t>
-      </w:r>
-    </w:p>
-    <w:p>
-      <w:pPr>
-        <w:shd w:val="clear" w:color="auto" w:fill="FFFFFF"/>
-        <w:spacing w:line="270" w:lineRule="atLeast"/>
-        <w:ind w:left="708"/>
-        <w:rPr>
-          <w:rFonts w:ascii="Menlo" w:hAnsi="Menlo" w:cs="Menlo"/>
-          <w:color w:val="000000"/>
-          <w:sz w:val="18"/>
-          <w:szCs w:val="18"/>
-        </w:rPr>
-      </w:pPr>
-      <w:r>
-        <w:rPr>
-          <w:rFonts w:ascii="Menlo" w:hAnsi="Menlo" w:cs="Menlo"/>
-          <w:color w:val="000000"/>
-          <w:sz w:val="18"/>
-          <w:szCs w:val="18"/>
-        </w:rPr>
-        <w:t xml:space="preserve">    volume_size           = </w:t>
-      </w:r>
-      <w:r>
-        <w:rPr>
-          <w:rFonts w:ascii="Menlo" w:hAnsi="Menlo" w:cs="Menlo"/>
-          <w:color w:val="A31515"/>
-          <w:sz w:val="18"/>
-          <w:szCs w:val="18"/>
-        </w:rPr>
-        <w:t>"120"</w:t>
-      </w:r>
-    </w:p>
-    <w:p>
-      <w:pPr>
-        <w:shd w:val="clear" w:color="auto" w:fill="FFFFFF"/>
-        <w:spacing w:line="270" w:lineRule="atLeast"/>
-        <w:ind w:left="708"/>
-        <w:rPr>
-          <w:rFonts w:ascii="Menlo" w:hAnsi="Menlo" w:cs="Menlo"/>
-          <w:color w:val="000000"/>
-          <w:sz w:val="18"/>
-          <w:szCs w:val="18"/>
-        </w:rPr>
-      </w:pPr>
-      <w:r>
-        <w:rPr>
-          <w:rFonts w:ascii="Menlo" w:hAnsi="Menlo" w:cs="Menlo"/>
-          <w:color w:val="000000"/>
-          <w:sz w:val="18"/>
-          <w:szCs w:val="18"/>
-        </w:rPr>
-        <w:t xml:space="preserve">    delete_on_termination = </w:t>
-      </w:r>
-      <w:r>
-        <w:rPr>
-          <w:rFonts w:ascii="Menlo" w:hAnsi="Menlo" w:cs="Menlo"/>
-          <w:color w:val="0000FF"/>
-          <w:sz w:val="18"/>
-          <w:szCs w:val="18"/>
-        </w:rPr>
-        <w:t>true</w:t>
-      </w:r>
-    </w:p>
-    <w:p>
-      <w:pPr>
-        <w:shd w:val="clear" w:color="auto" w:fill="FFFFFF"/>
-        <w:spacing w:line="270" w:lineRule="atLeast"/>
-        <w:ind w:left="708"/>
-        <w:rPr>
-          <w:rFonts w:ascii="Menlo" w:hAnsi="Menlo" w:cs="Menlo"/>
-          <w:color w:val="000000"/>
-          <w:sz w:val="18"/>
-          <w:szCs w:val="18"/>
-        </w:rPr>
-      </w:pPr>
-      <w:r>
-        <w:rPr>
-          <w:rFonts w:ascii="Menlo" w:hAnsi="Menlo" w:cs="Menlo"/>
-          <w:color w:val="000000"/>
-          <w:sz w:val="18"/>
-          <w:szCs w:val="18"/>
-        </w:rPr>
-        <w:t xml:space="preserve">  }</w:t>
-      </w:r>
-    </w:p>
-    <w:p>
-      <w:pPr>
-        <w:shd w:val="clear" w:color="auto" w:fill="FFFFFF"/>
-        <w:spacing w:line="270" w:lineRule="atLeast"/>
-        <w:ind w:left="708"/>
-        <w:rPr>
-          <w:rFonts w:ascii="Menlo" w:hAnsi="Menlo" w:cs="Menlo"/>
-          <w:color w:val="000000"/>
-          <w:sz w:val="18"/>
-          <w:szCs w:val="18"/>
-        </w:rPr>
-      </w:pPr>
-    </w:p>
-    <w:p>
-      <w:pPr>
-        <w:shd w:val="clear" w:color="auto" w:fill="FFFFFF"/>
-        <w:spacing w:line="270" w:lineRule="atLeast"/>
-        <w:ind w:left="708"/>
-        <w:rPr>
-          <w:rFonts w:ascii="Menlo" w:hAnsi="Menlo" w:cs="Menlo"/>
-          <w:color w:val="000000"/>
-          <w:sz w:val="18"/>
-          <w:szCs w:val="18"/>
-        </w:rPr>
-      </w:pPr>
-      <w:r>
-        <w:rPr>
-          <w:rFonts w:ascii="Menlo" w:hAnsi="Menlo" w:cs="Menlo"/>
-          <w:color w:val="000000"/>
-          <w:sz w:val="18"/>
-          <w:szCs w:val="18"/>
-        </w:rPr>
-        <w:t xml:space="preserve">  tags </w:t>
-      </w:r>
-      <w:r>
-        <w:rPr>
-          <w:rFonts w:ascii="Menlo" w:hAnsi="Menlo" w:cs="Menlo"/>
-          <w:color w:val="800000"/>
-          <w:sz w:val="18"/>
-          <w:szCs w:val="18"/>
-        </w:rPr>
-        <w:t>{</w:t>
-      </w:r>
-    </w:p>
-    <w:p>
-      <w:pPr>
-        <w:shd w:val="clear" w:color="auto" w:fill="FFFFFF"/>
-        <w:spacing w:line="270" w:lineRule="atLeast"/>
-        <w:ind w:left="708"/>
-        <w:rPr>
-          <w:rFonts w:ascii="Menlo" w:hAnsi="Menlo" w:cs="Menlo"/>
-          <w:color w:val="000000"/>
-          <w:sz w:val="18"/>
-          <w:szCs w:val="18"/>
-        </w:rPr>
-      </w:pPr>
-      <w:r>
-        <w:rPr>
-          <w:rFonts w:ascii="Menlo" w:hAnsi="Menlo" w:cs="Menlo"/>
-          <w:color w:val="000000"/>
-          <w:sz w:val="18"/>
-          <w:szCs w:val="18"/>
-        </w:rPr>
-        <w:t xml:space="preserve">    Name = </w:t>
-      </w:r>
-      <w:r>
-        <w:rPr>
-          <w:rFonts w:ascii="Menlo" w:hAnsi="Menlo" w:cs="Menlo"/>
-          <w:color w:val="A31515"/>
-          <w:sz w:val="18"/>
-          <w:szCs w:val="18"/>
-        </w:rPr>
-        <w:t>"Virtue</w:t>
-      </w:r>
-      <w:r>
-        <w:rPr>
-          <w:rFonts w:ascii="Menlo" w:hAnsi="Menlo" w:cs="Menlo"/>
-          <w:color w:val="000000"/>
-          <w:sz w:val="18"/>
-          <w:szCs w:val="18"/>
-        </w:rPr>
-        <w:t xml:space="preserve"> </w:t>
-      </w:r>
-      <w:r>
-        <w:rPr>
-          <w:rFonts w:ascii="Menlo" w:hAnsi="Menlo" w:cs="Menlo"/>
-          <w:color w:val="A31515"/>
-          <w:sz w:val="18"/>
-          <w:szCs w:val="18"/>
-        </w:rPr>
-        <w:t>Sensor</w:t>
-      </w:r>
-      <w:r>
-        <w:rPr>
-          <w:rFonts w:ascii="Menlo" w:hAnsi="Menlo" w:cs="Menlo"/>
-          <w:color w:val="000000"/>
-          <w:sz w:val="18"/>
-          <w:szCs w:val="18"/>
-        </w:rPr>
-        <w:t xml:space="preserve"> </w:t>
-      </w:r>
-      <w:r>
-        <w:rPr>
-          <w:rFonts w:ascii="Menlo" w:hAnsi="Menlo" w:cs="Menlo"/>
-          <w:color w:val="A31515"/>
-          <w:sz w:val="18"/>
-          <w:szCs w:val="18"/>
-        </w:rPr>
-        <w:t>Monitor</w:t>
-      </w:r>
-      <w:r>
-        <w:rPr>
-          <w:rFonts w:ascii="Menlo" w:hAnsi="Menlo" w:cs="Menlo"/>
-          <w:color w:val="000000"/>
-          <w:sz w:val="18"/>
-          <w:szCs w:val="18"/>
-        </w:rPr>
-        <w:t xml:space="preserve"> </w:t>
-      </w:r>
-      <w:r>
-        <w:rPr>
-          <w:rFonts w:ascii="Menlo" w:hAnsi="Menlo" w:cs="Menlo"/>
-          <w:color w:val="A31515"/>
-          <w:sz w:val="18"/>
-          <w:szCs w:val="18"/>
-        </w:rPr>
-        <w:t>1"</w:t>
-      </w:r>
-    </w:p>
-    <w:p>
-      <w:pPr>
-        <w:shd w:val="clear" w:color="auto" w:fill="FFFFFF"/>
-        <w:spacing w:line="270" w:lineRule="atLeast"/>
-        <w:ind w:left="708"/>
-        <w:rPr>
-          <w:rFonts w:ascii="Menlo" w:hAnsi="Menlo" w:cs="Menlo"/>
-          <w:color w:val="000000"/>
-          <w:sz w:val="18"/>
-          <w:szCs w:val="18"/>
-        </w:rPr>
-      </w:pPr>
-      <w:r>
-        <w:rPr>
-          <w:rFonts w:ascii="Menlo" w:hAnsi="Menlo" w:cs="Menlo"/>
-          <w:color w:val="000000"/>
-          <w:sz w:val="18"/>
-          <w:szCs w:val="18"/>
-        </w:rPr>
-        <w:t xml:space="preserve">  }</w:t>
-      </w:r>
-    </w:p>
-    <w:p>
-      <w:pPr>
-        <w:shd w:val="clear" w:color="auto" w:fill="FFFFFF"/>
-        <w:spacing w:line="270" w:lineRule="atLeast"/>
-        <w:ind w:left="708"/>
-        <w:rPr>
-          <w:rFonts w:ascii="Menlo" w:hAnsi="Menlo" w:cs="Menlo"/>
-          <w:color w:val="000000"/>
-          <w:sz w:val="18"/>
-          <w:szCs w:val="18"/>
-        </w:rPr>
-      </w:pPr>
-    </w:p>
-    <w:p>
-      <w:pPr>
-        <w:shd w:val="clear" w:color="auto" w:fill="FFFFFF"/>
-        <w:spacing w:line="270" w:lineRule="atLeast"/>
-        <w:ind w:left="708"/>
-        <w:rPr>
-          <w:rFonts w:ascii="Menlo" w:hAnsi="Menlo" w:cs="Menlo"/>
-          <w:color w:val="000000"/>
-          <w:sz w:val="18"/>
-          <w:szCs w:val="18"/>
-        </w:rPr>
-      </w:pPr>
-      <w:r>
-        <w:rPr>
-          <w:rFonts w:ascii="Menlo" w:hAnsi="Menlo" w:cs="Menlo"/>
-          <w:color w:val="000000"/>
-          <w:sz w:val="18"/>
-          <w:szCs w:val="18"/>
-        </w:rPr>
-        <w:t xml:space="preserve">  lifecycle </w:t>
-      </w:r>
-      <w:r>
-        <w:rPr>
-          <w:rFonts w:ascii="Menlo" w:hAnsi="Menlo" w:cs="Menlo"/>
-          <w:color w:val="800000"/>
-          <w:sz w:val="18"/>
-          <w:szCs w:val="18"/>
-        </w:rPr>
-        <w:t>{</w:t>
-      </w:r>
-    </w:p>
-    <w:p>
-      <w:pPr>
-        <w:shd w:val="clear" w:color="auto" w:fill="FFFFFF"/>
-        <w:spacing w:line="270" w:lineRule="atLeast"/>
-        <w:ind w:left="708"/>
-        <w:rPr>
-          <w:rFonts w:ascii="Menlo" w:hAnsi="Menlo" w:cs="Menlo"/>
-          <w:color w:val="000000"/>
-          <w:sz w:val="18"/>
-          <w:szCs w:val="18"/>
-        </w:rPr>
-      </w:pPr>
-      <w:r>
-        <w:rPr>
-          <w:rFonts w:ascii="Menlo" w:hAnsi="Menlo" w:cs="Menlo"/>
-          <w:color w:val="000000"/>
-          <w:sz w:val="18"/>
-          <w:szCs w:val="18"/>
-        </w:rPr>
-        <w:t xml:space="preserve">    prevent_destroy = </w:t>
-      </w:r>
-      <w:r>
-        <w:rPr>
-          <w:rFonts w:ascii="Menlo" w:hAnsi="Menlo" w:cs="Menlo"/>
-          <w:color w:val="0000FF"/>
-          <w:sz w:val="18"/>
-          <w:szCs w:val="18"/>
-        </w:rPr>
-        <w:t>false</w:t>
-      </w:r>
-    </w:p>
-    <w:p>
-      <w:pPr>
-        <w:shd w:val="clear" w:color="auto" w:fill="FFFFFF"/>
-        <w:spacing w:line="270" w:lineRule="atLeast"/>
-        <w:ind w:left="708"/>
-        <w:rPr>
-          <w:rFonts w:ascii="Menlo" w:hAnsi="Menlo" w:cs="Menlo"/>
-          <w:color w:val="000000"/>
-          <w:sz w:val="18"/>
-          <w:szCs w:val="18"/>
-        </w:rPr>
-      </w:pPr>
-      <w:r>
-        <w:rPr>
-          <w:rFonts w:ascii="Menlo" w:hAnsi="Menlo" w:cs="Menlo"/>
-          <w:color w:val="000000"/>
-          <w:sz w:val="18"/>
-          <w:szCs w:val="18"/>
-        </w:rPr>
-        <w:t xml:space="preserve">  }</w:t>
-      </w:r>
-    </w:p>
-    <w:p>
-      <w:pPr>
-        <w:shd w:val="clear" w:color="auto" w:fill="FFFFFF"/>
-        <w:spacing w:line="270" w:lineRule="atLeast"/>
-        <w:ind w:left="708"/>
-        <w:rPr>
-          <w:rFonts w:ascii="Menlo" w:hAnsi="Menlo" w:cs="Menlo"/>
-          <w:color w:val="000000"/>
-          <w:sz w:val="18"/>
-          <w:szCs w:val="18"/>
-        </w:rPr>
-      </w:pPr>
-      <w:r>
-        <w:rPr>
-          <w:rFonts w:ascii="Menlo" w:hAnsi="Menlo" w:cs="Menlo"/>
-          <w:color w:val="000000"/>
-          <w:sz w:val="18"/>
-          <w:szCs w:val="18"/>
-        </w:rPr>
-        <w:t>}</w:t>
-      </w:r>
-    </w:p>
-    <w:p>
-      <w:pPr>
-        <w:shd w:val="clear" w:color="auto" w:fill="FFFFFF"/>
-        <w:spacing w:line="270" w:lineRule="atLeast"/>
-        <w:ind w:left="708"/>
-        <w:rPr>
-          <w:rFonts w:ascii="Menlo" w:hAnsi="Menlo" w:cs="Menlo"/>
-          <w:color w:val="000000"/>
-          <w:sz w:val="18"/>
-          <w:szCs w:val="18"/>
-        </w:rPr>
-      </w:pPr>
-    </w:p>
-    <w:p>
-      <w:pPr>
-        <w:shd w:val="clear" w:color="auto" w:fill="FFFFFF"/>
-        <w:spacing w:line="270" w:lineRule="atLeast"/>
-        <w:ind w:left="708"/>
-        <w:rPr>
-          <w:rFonts w:ascii="Menlo" w:hAnsi="Menlo" w:cs="Menlo"/>
-          <w:color w:val="000000"/>
-          <w:sz w:val="18"/>
-          <w:szCs w:val="18"/>
-        </w:rPr>
-      </w:pPr>
-      <w:r>
-        <w:rPr>
-          <w:rFonts w:ascii="Menlo" w:hAnsi="Menlo" w:cs="Menlo"/>
-          <w:color w:val="0000FF"/>
-          <w:sz w:val="18"/>
-          <w:szCs w:val="18"/>
-        </w:rPr>
-        <w:t>resource</w:t>
-      </w:r>
-      <w:r>
-        <w:rPr>
-          <w:rFonts w:ascii="Menlo" w:hAnsi="Menlo" w:cs="Menlo"/>
-          <w:color w:val="000000"/>
-          <w:sz w:val="18"/>
-          <w:szCs w:val="18"/>
-        </w:rPr>
-        <w:t xml:space="preserve"> </w:t>
-      </w:r>
-      <w:r>
-        <w:rPr>
-          <w:rFonts w:ascii="Menlo" w:hAnsi="Menlo" w:cs="Menlo"/>
-          <w:color w:val="A31515"/>
-          <w:sz w:val="18"/>
-          <w:szCs w:val="18"/>
-        </w:rPr>
-        <w:t>"aws_instance"</w:t>
-      </w:r>
-      <w:r>
-        <w:rPr>
-          <w:rFonts w:ascii="Menlo" w:hAnsi="Menlo" w:cs="Menlo"/>
-          <w:color w:val="000000"/>
-          <w:sz w:val="18"/>
-          <w:szCs w:val="18"/>
-        </w:rPr>
-        <w:t xml:space="preserve"> </w:t>
-      </w:r>
-      <w:r>
-        <w:rPr>
-          <w:rFonts w:ascii="Menlo" w:hAnsi="Menlo" w:cs="Menlo"/>
-          <w:color w:val="A31515"/>
-          <w:sz w:val="18"/>
-          <w:szCs w:val="18"/>
-        </w:rPr>
-        <w:t>"twoSix_virtue_2a"</w:t>
-      </w:r>
-      <w:r>
-        <w:rPr>
-          <w:rFonts w:ascii="Menlo" w:hAnsi="Menlo" w:cs="Menlo"/>
-          <w:color w:val="000000"/>
-          <w:sz w:val="18"/>
-          <w:szCs w:val="18"/>
-        </w:rPr>
-        <w:t xml:space="preserve"> </w:t>
-      </w:r>
-      <w:r>
-        <w:rPr>
-          <w:rFonts w:ascii="Menlo" w:hAnsi="Menlo" w:cs="Menlo"/>
-          <w:color w:val="800000"/>
-          <w:sz w:val="18"/>
-          <w:szCs w:val="18"/>
-        </w:rPr>
-        <w:t>{</w:t>
-      </w:r>
-    </w:p>
-    <w:p>
-      <w:pPr>
-        <w:shd w:val="clear" w:color="auto" w:fill="FFFFFF"/>
-        <w:spacing w:line="270" w:lineRule="atLeast"/>
-        <w:ind w:left="708"/>
-        <w:rPr>
-          <w:rFonts w:ascii="Menlo" w:hAnsi="Menlo" w:cs="Menlo"/>
-          <w:color w:val="000000"/>
-          <w:sz w:val="18"/>
-          <w:szCs w:val="18"/>
-        </w:rPr>
-      </w:pPr>
-      <w:r>
-        <w:rPr>
-          <w:rFonts w:ascii="Menlo" w:hAnsi="Menlo" w:cs="Menlo"/>
-          <w:color w:val="000000"/>
-          <w:sz w:val="18"/>
-          <w:szCs w:val="18"/>
-        </w:rPr>
-        <w:t xml:space="preserve">  ami           = </w:t>
-      </w:r>
-      <w:r>
-        <w:rPr>
-          <w:rFonts w:ascii="Menlo" w:hAnsi="Menlo" w:cs="Menlo"/>
-          <w:color w:val="A31515"/>
-          <w:sz w:val="18"/>
-          <w:szCs w:val="18"/>
-        </w:rPr>
-        <w:t>"ami-09844b7ecd22e9753"</w:t>
-      </w:r>
-    </w:p>
-    <w:p>
-      <w:pPr>
-        <w:shd w:val="clear" w:color="auto" w:fill="FFFFFF"/>
-        <w:spacing w:line="270" w:lineRule="atLeast"/>
-        <w:ind w:left="708"/>
-        <w:rPr>
-          <w:rFonts w:ascii="Menlo" w:hAnsi="Menlo" w:cs="Menlo"/>
-          <w:color w:val="000000"/>
-          <w:sz w:val="18"/>
-          <w:szCs w:val="18"/>
-        </w:rPr>
-      </w:pPr>
-      <w:r>
-        <w:rPr>
-          <w:rFonts w:ascii="Menlo" w:hAnsi="Menlo" w:cs="Menlo"/>
-          <w:color w:val="000000"/>
-          <w:sz w:val="18"/>
-          <w:szCs w:val="18"/>
-        </w:rPr>
-        <w:t xml:space="preserve">  instance_type = </w:t>
-      </w:r>
-      <w:r>
-        <w:rPr>
-          <w:rFonts w:ascii="Menlo" w:hAnsi="Menlo" w:cs="Menlo"/>
-          <w:color w:val="A31515"/>
-          <w:sz w:val="18"/>
-          <w:szCs w:val="18"/>
-        </w:rPr>
-        <w:t>"m4.large"</w:t>
-      </w:r>
-    </w:p>
-    <w:p>
-      <w:pPr>
-        <w:shd w:val="clear" w:color="auto" w:fill="FFFFFF"/>
-        <w:spacing w:line="270" w:lineRule="atLeast"/>
-        <w:ind w:left="708"/>
-        <w:rPr>
-          <w:rFonts w:ascii="Menlo" w:hAnsi="Menlo" w:cs="Menlo"/>
-          <w:color w:val="000000"/>
-          <w:sz w:val="18"/>
-          <w:szCs w:val="18"/>
-        </w:rPr>
-      </w:pPr>
-      <w:r>
-        <w:rPr>
-          <w:rFonts w:ascii="Menlo" w:hAnsi="Menlo" w:cs="Menlo"/>
-          <w:color w:val="000000"/>
-          <w:sz w:val="18"/>
-          <w:szCs w:val="18"/>
-        </w:rPr>
-        <w:t xml:space="preserve">  key_name      = </w:t>
-      </w:r>
-      <w:r>
-        <w:rPr>
-          <w:rFonts w:ascii="Menlo" w:hAnsi="Menlo" w:cs="Menlo"/>
-          <w:color w:val="A31515"/>
-          <w:sz w:val="18"/>
-          <w:szCs w:val="18"/>
-        </w:rPr>
-        <w:t>"twosix_ec2"</w:t>
-      </w:r>
-    </w:p>
-    <w:p>
-      <w:pPr>
-        <w:shd w:val="clear" w:color="auto" w:fill="FFFFFF"/>
-        <w:spacing w:line="270" w:lineRule="atLeast"/>
-        <w:ind w:left="708"/>
-        <w:rPr>
-          <w:rFonts w:ascii="Menlo" w:hAnsi="Menlo" w:cs="Menlo"/>
-          <w:color w:val="000000"/>
-          <w:sz w:val="18"/>
-          <w:szCs w:val="18"/>
-        </w:rPr>
-      </w:pPr>
-    </w:p>
-    <w:p>
-      <w:pPr>
-        <w:shd w:val="clear" w:color="auto" w:fill="FFFFFF"/>
-        <w:spacing w:line="270" w:lineRule="atLeast"/>
-        <w:ind w:left="708"/>
-        <w:rPr>
-          <w:rFonts w:ascii="Menlo" w:hAnsi="Menlo" w:cs="Menlo"/>
-          <w:color w:val="000000"/>
-          <w:sz w:val="18"/>
-          <w:szCs w:val="18"/>
-        </w:rPr>
-      </w:pPr>
-      <w:r>
-        <w:rPr>
-          <w:rFonts w:ascii="Menlo" w:hAnsi="Menlo" w:cs="Menlo"/>
-          <w:color w:val="000000"/>
-          <w:sz w:val="18"/>
-          <w:szCs w:val="18"/>
-        </w:rPr>
-        <w:t xml:space="preserve">  subnet_id              = </w:t>
-      </w:r>
-      <w:r>
-        <w:rPr>
-          <w:rFonts w:ascii="Menlo" w:hAnsi="Menlo" w:cs="Menlo"/>
-          <w:color w:val="A31515"/>
-          <w:sz w:val="18"/>
-          <w:szCs w:val="18"/>
-        </w:rPr>
-        <w:t>"</w:t>
-      </w:r>
-      <w:r>
-        <w:rPr>
-          <w:rFonts w:ascii="Menlo" w:hAnsi="Menlo" w:cs="Menlo"/>
-          <w:color w:val="000000"/>
-          <w:sz w:val="18"/>
-          <w:szCs w:val="18"/>
-        </w:rPr>
-        <w:t>${</w:t>
-      </w:r>
-      <w:r>
-        <w:rPr>
-          <w:rFonts w:ascii="Menlo" w:hAnsi="Menlo" w:cs="Menlo"/>
-          <w:color w:val="FF0000"/>
-          <w:sz w:val="18"/>
-          <w:szCs w:val="18"/>
-        </w:rPr>
-        <w:t>module.vpc.public_1a_id</w:t>
-      </w:r>
-      <w:r>
-        <w:rPr>
-          <w:rFonts w:ascii="Menlo" w:hAnsi="Menlo" w:cs="Menlo"/>
-          <w:color w:val="000000"/>
-          <w:sz w:val="18"/>
-          <w:szCs w:val="18"/>
-        </w:rPr>
-        <w:t>}</w:t>
-      </w:r>
-      <w:r>
-        <w:rPr>
-          <w:rFonts w:ascii="Menlo" w:hAnsi="Menlo" w:cs="Menlo"/>
-          <w:color w:val="A31515"/>
-          <w:sz w:val="18"/>
-          <w:szCs w:val="18"/>
-        </w:rPr>
-        <w:t>"</w:t>
-      </w:r>
-    </w:p>
-    <w:p>
-      <w:pPr>
-        <w:shd w:val="clear" w:color="auto" w:fill="FFFFFF"/>
-        <w:spacing w:line="270" w:lineRule="atLeast"/>
-        <w:ind w:left="708"/>
-        <w:rPr>
-          <w:rFonts w:ascii="Menlo" w:hAnsi="Menlo" w:cs="Menlo"/>
-          <w:color w:val="000000"/>
-          <w:sz w:val="18"/>
-          <w:szCs w:val="18"/>
-        </w:rPr>
-      </w:pPr>
-      <w:r>
-        <w:rPr>
-          <w:rFonts w:ascii="Menlo" w:hAnsi="Menlo" w:cs="Menlo"/>
-          <w:color w:val="000000"/>
-          <w:sz w:val="18"/>
-          <w:szCs w:val="18"/>
-        </w:rPr>
-        <w:t xml:space="preserve">  vpc_security_group_ids = [</w:t>
-      </w:r>
-      <w:r>
-        <w:rPr>
-          <w:rFonts w:ascii="Menlo" w:hAnsi="Menlo" w:cs="Menlo"/>
-          <w:color w:val="A31515"/>
-          <w:sz w:val="18"/>
-          <w:szCs w:val="18"/>
-        </w:rPr>
-        <w:t>"</w:t>
-      </w:r>
-      <w:r>
-        <w:rPr>
-          <w:rFonts w:ascii="Menlo" w:hAnsi="Menlo" w:cs="Menlo"/>
-          <w:color w:val="000000"/>
-          <w:sz w:val="18"/>
-          <w:szCs w:val="18"/>
-        </w:rPr>
-        <w:t>${aws_security_group</w:t>
-      </w:r>
-      <w:r>
-        <w:rPr>
-          <w:rFonts w:ascii="Menlo" w:hAnsi="Menlo" w:cs="Menlo"/>
-          <w:color w:val="0000FF"/>
-          <w:sz w:val="18"/>
-          <w:szCs w:val="18"/>
-        </w:rPr>
-        <w:t>.</w:t>
-      </w:r>
-      <w:r>
-        <w:rPr>
-          <w:rFonts w:ascii="Menlo" w:hAnsi="Menlo" w:cs="Menlo"/>
-          <w:color w:val="000000"/>
-          <w:sz w:val="18"/>
-          <w:szCs w:val="18"/>
-        </w:rPr>
-        <w:t>default_sg</w:t>
-      </w:r>
-      <w:r>
-        <w:rPr>
-          <w:rFonts w:ascii="Menlo" w:hAnsi="Menlo" w:cs="Menlo"/>
-          <w:color w:val="0000FF"/>
-          <w:sz w:val="18"/>
-          <w:szCs w:val="18"/>
-        </w:rPr>
-        <w:t>.</w:t>
-      </w:r>
-      <w:r>
-        <w:rPr>
-          <w:rFonts w:ascii="Menlo" w:hAnsi="Menlo" w:cs="Menlo"/>
-          <w:color w:val="000000"/>
-          <w:sz w:val="18"/>
-          <w:szCs w:val="18"/>
-        </w:rPr>
-        <w:t>id}</w:t>
-      </w:r>
-      <w:r>
-        <w:rPr>
-          <w:rFonts w:ascii="Menlo" w:hAnsi="Menlo" w:cs="Menlo"/>
-          <w:color w:val="A31515"/>
-          <w:sz w:val="18"/>
-          <w:szCs w:val="18"/>
-        </w:rPr>
-        <w:t>"</w:t>
-      </w:r>
-      <w:r>
-        <w:rPr>
-          <w:rFonts w:ascii="Menlo" w:hAnsi="Menlo" w:cs="Menlo"/>
-          <w:color w:val="000000"/>
-          <w:sz w:val="18"/>
-          <w:szCs w:val="18"/>
-        </w:rPr>
-        <w:t xml:space="preserve">, </w:t>
-      </w:r>
-      <w:r>
-        <w:rPr>
-          <w:rFonts w:ascii="Menlo" w:hAnsi="Menlo" w:cs="Menlo"/>
-          <w:color w:val="A31515"/>
-          <w:sz w:val="18"/>
-          <w:szCs w:val="18"/>
-        </w:rPr>
-        <w:t>"</w:t>
-      </w:r>
-      <w:r>
-        <w:rPr>
-          <w:rFonts w:ascii="Menlo" w:hAnsi="Menlo" w:cs="Menlo"/>
-          <w:color w:val="000000"/>
-          <w:sz w:val="18"/>
-          <w:szCs w:val="18"/>
-        </w:rPr>
-        <w:t>${ aws_security_group</w:t>
-      </w:r>
-      <w:r>
-        <w:rPr>
-          <w:rFonts w:ascii="Menlo" w:hAnsi="Menlo" w:cs="Menlo"/>
-          <w:color w:val="0000FF"/>
-          <w:sz w:val="18"/>
-          <w:szCs w:val="18"/>
-        </w:rPr>
-        <w:t>.</w:t>
-      </w:r>
-      <w:r>
-        <w:rPr>
-          <w:rFonts w:ascii="Menlo" w:hAnsi="Menlo" w:cs="Menlo"/>
-          <w:color w:val="000000"/>
-          <w:sz w:val="18"/>
-          <w:szCs w:val="18"/>
-        </w:rPr>
-        <w:t>virtue_internalports_dev_sg</w:t>
-      </w:r>
-      <w:r>
-        <w:rPr>
-          <w:rFonts w:ascii="Menlo" w:hAnsi="Menlo" w:cs="Menlo"/>
-          <w:color w:val="0000FF"/>
-          <w:sz w:val="18"/>
-          <w:szCs w:val="18"/>
-        </w:rPr>
-        <w:t>.</w:t>
-      </w:r>
-      <w:r>
-        <w:rPr>
-          <w:rFonts w:ascii="Menlo" w:hAnsi="Menlo" w:cs="Menlo"/>
-          <w:color w:val="000000"/>
-          <w:sz w:val="18"/>
-          <w:szCs w:val="18"/>
-        </w:rPr>
-        <w:t>id}</w:t>
-      </w:r>
-      <w:r>
-        <w:rPr>
-          <w:rFonts w:ascii="Menlo" w:hAnsi="Menlo" w:cs="Menlo"/>
-          <w:color w:val="A31515"/>
-          <w:sz w:val="18"/>
-          <w:szCs w:val="18"/>
-        </w:rPr>
-        <w:t>"</w:t>
-      </w:r>
-      <w:r>
-        <w:rPr>
-          <w:rFonts w:ascii="Menlo" w:hAnsi="Menlo" w:cs="Menlo"/>
-          <w:color w:val="000000"/>
-          <w:sz w:val="18"/>
-          <w:szCs w:val="18"/>
-        </w:rPr>
-        <w:t>]</w:t>
-      </w:r>
-    </w:p>
-    <w:p>
-      <w:pPr>
-        <w:shd w:val="clear" w:color="auto" w:fill="FFFFFF"/>
-        <w:spacing w:line="270" w:lineRule="atLeast"/>
-        <w:ind w:left="708"/>
-        <w:rPr>
-          <w:rFonts w:ascii="Menlo" w:hAnsi="Menlo" w:cs="Menlo"/>
-          <w:color w:val="000000"/>
-          <w:sz w:val="18"/>
-          <w:szCs w:val="18"/>
-        </w:rPr>
-      </w:pPr>
-    </w:p>
-    <w:p>
-      <w:pPr>
-        <w:shd w:val="clear" w:color="auto" w:fill="FFFFFF"/>
-        <w:spacing w:line="270" w:lineRule="atLeast"/>
-        <w:ind w:left="708"/>
-        <w:rPr>
-          <w:rFonts w:ascii="Menlo" w:hAnsi="Menlo" w:cs="Menlo"/>
-          <w:color w:val="000000"/>
-          <w:sz w:val="18"/>
-          <w:szCs w:val="18"/>
-        </w:rPr>
-      </w:pPr>
-      <w:r>
-        <w:rPr>
-          <w:rFonts w:ascii="Menlo" w:hAnsi="Menlo" w:cs="Menlo"/>
-          <w:color w:val="000000"/>
-          <w:sz w:val="18"/>
-          <w:szCs w:val="18"/>
-        </w:rPr>
-        <w:t xml:space="preserve">  root_block_device </w:t>
-      </w:r>
-      <w:r>
-        <w:rPr>
-          <w:rFonts w:ascii="Menlo" w:hAnsi="Menlo" w:cs="Menlo"/>
-          <w:color w:val="800000"/>
-          <w:sz w:val="18"/>
-          <w:szCs w:val="18"/>
-        </w:rPr>
-        <w:t>{</w:t>
-      </w:r>
-    </w:p>
-    <w:p>
-      <w:pPr>
-        <w:shd w:val="clear" w:color="auto" w:fill="FFFFFF"/>
-        <w:spacing w:line="270" w:lineRule="atLeast"/>
-        <w:ind w:left="708"/>
-        <w:rPr>
-          <w:rFonts w:ascii="Menlo" w:hAnsi="Menlo" w:cs="Menlo"/>
-          <w:color w:val="000000"/>
-          <w:sz w:val="18"/>
-          <w:szCs w:val="18"/>
-        </w:rPr>
-      </w:pPr>
-      <w:r>
-        <w:rPr>
-          <w:rFonts w:ascii="Menlo" w:hAnsi="Menlo" w:cs="Menlo"/>
-          <w:color w:val="000000"/>
-          <w:sz w:val="18"/>
-          <w:szCs w:val="18"/>
-        </w:rPr>
-        <w:t xml:space="preserve">    volume_type           = </w:t>
-      </w:r>
-      <w:r>
-        <w:rPr>
-          <w:rFonts w:ascii="Menlo" w:hAnsi="Menlo" w:cs="Menlo"/>
-          <w:color w:val="A31515"/>
-          <w:sz w:val="18"/>
-          <w:szCs w:val="18"/>
-        </w:rPr>
-        <w:t>"gp2"</w:t>
-      </w:r>
-    </w:p>
-    <w:p>
-      <w:pPr>
-        <w:shd w:val="clear" w:color="auto" w:fill="FFFFFF"/>
-        <w:spacing w:line="270" w:lineRule="atLeast"/>
-        <w:ind w:left="708"/>
-        <w:rPr>
-          <w:rFonts w:ascii="Menlo" w:hAnsi="Menlo" w:cs="Menlo"/>
-          <w:color w:val="000000"/>
-          <w:sz w:val="18"/>
-          <w:szCs w:val="18"/>
-        </w:rPr>
-      </w:pPr>
-      <w:r>
-        <w:rPr>
-          <w:rFonts w:ascii="Menlo" w:hAnsi="Menlo" w:cs="Menlo"/>
-          <w:color w:val="000000"/>
-          <w:sz w:val="18"/>
-          <w:szCs w:val="18"/>
-        </w:rPr>
-        <w:t xml:space="preserve">    volume_size           = </w:t>
-      </w:r>
-      <w:r>
-        <w:rPr>
-          <w:rFonts w:ascii="Menlo" w:hAnsi="Menlo" w:cs="Menlo"/>
-          <w:color w:val="A31515"/>
-          <w:sz w:val="18"/>
-          <w:szCs w:val="18"/>
-        </w:rPr>
-        <w:t>"120"</w:t>
-      </w:r>
-    </w:p>
-    <w:p>
-      <w:pPr>
-        <w:shd w:val="clear" w:color="auto" w:fill="FFFFFF"/>
-        <w:spacing w:line="270" w:lineRule="atLeast"/>
-        <w:ind w:left="708"/>
-        <w:rPr>
-          <w:rFonts w:ascii="Menlo" w:hAnsi="Menlo" w:cs="Menlo"/>
-          <w:color w:val="000000"/>
-          <w:sz w:val="18"/>
-          <w:szCs w:val="18"/>
-        </w:rPr>
-      </w:pPr>
-      <w:r>
-        <w:rPr>
-          <w:rFonts w:ascii="Menlo" w:hAnsi="Menlo" w:cs="Menlo"/>
-          <w:color w:val="000000"/>
-          <w:sz w:val="18"/>
-          <w:szCs w:val="18"/>
-        </w:rPr>
-        <w:t xml:space="preserve">    delete_on_termination = </w:t>
-      </w:r>
-      <w:r>
-        <w:rPr>
-          <w:rFonts w:ascii="Menlo" w:hAnsi="Menlo" w:cs="Menlo"/>
-          <w:color w:val="0000FF"/>
-          <w:sz w:val="18"/>
-          <w:szCs w:val="18"/>
-        </w:rPr>
-        <w:t>true</w:t>
-      </w:r>
-    </w:p>
-    <w:p>
-      <w:pPr>
-        <w:shd w:val="clear" w:color="auto" w:fill="FFFFFF"/>
-        <w:spacing w:line="270" w:lineRule="atLeast"/>
-        <w:ind w:left="708"/>
-        <w:rPr>
-          <w:rFonts w:ascii="Menlo" w:hAnsi="Menlo" w:cs="Menlo"/>
-          <w:color w:val="000000"/>
-          <w:sz w:val="18"/>
-          <w:szCs w:val="18"/>
-        </w:rPr>
-      </w:pPr>
-      <w:r>
-        <w:rPr>
-          <w:rFonts w:ascii="Menlo" w:hAnsi="Menlo" w:cs="Menlo"/>
-          <w:color w:val="000000"/>
-          <w:sz w:val="18"/>
-          <w:szCs w:val="18"/>
-        </w:rPr>
-        <w:t xml:space="preserve">  }</w:t>
-      </w:r>
-    </w:p>
-    <w:p>
-      <w:pPr>
-        <w:shd w:val="clear" w:color="auto" w:fill="FFFFFF"/>
-        <w:spacing w:line="270" w:lineRule="atLeast"/>
-        <w:ind w:left="708"/>
-        <w:rPr>
-          <w:rFonts w:ascii="Menlo" w:hAnsi="Menlo" w:cs="Menlo"/>
-          <w:color w:val="000000"/>
-          <w:sz w:val="18"/>
-          <w:szCs w:val="18"/>
-        </w:rPr>
-      </w:pPr>
-    </w:p>
-    <w:p>
-      <w:pPr>
-        <w:shd w:val="clear" w:color="auto" w:fill="FFFFFF"/>
-        <w:spacing w:line="270" w:lineRule="atLeast"/>
-        <w:ind w:left="708"/>
-        <w:rPr>
-          <w:rFonts w:ascii="Menlo" w:hAnsi="Menlo" w:cs="Menlo"/>
-          <w:color w:val="000000"/>
-          <w:sz w:val="18"/>
-          <w:szCs w:val="18"/>
-        </w:rPr>
-      </w:pPr>
-      <w:r>
-        <w:rPr>
-          <w:rFonts w:ascii="Menlo" w:hAnsi="Menlo" w:cs="Menlo"/>
-          <w:color w:val="000000"/>
-          <w:sz w:val="18"/>
-          <w:szCs w:val="18"/>
-        </w:rPr>
-        <w:t xml:space="preserve">  tags </w:t>
-      </w:r>
-      <w:r>
-        <w:rPr>
-          <w:rFonts w:ascii="Menlo" w:hAnsi="Menlo" w:cs="Menlo"/>
-          <w:color w:val="800000"/>
-          <w:sz w:val="18"/>
-          <w:szCs w:val="18"/>
-        </w:rPr>
-        <w:t>{</w:t>
-      </w:r>
-    </w:p>
-    <w:p>
-      <w:pPr>
-        <w:shd w:val="clear" w:color="auto" w:fill="FFFFFF"/>
-        <w:spacing w:line="270" w:lineRule="atLeast"/>
-        <w:ind w:left="708"/>
-        <w:rPr>
-          <w:rFonts w:ascii="Menlo" w:hAnsi="Menlo" w:cs="Menlo"/>
-          <w:color w:val="000000"/>
-          <w:sz w:val="18"/>
-          <w:szCs w:val="18"/>
-        </w:rPr>
-      </w:pPr>
-      <w:r>
-        <w:rPr>
-          <w:rFonts w:ascii="Menlo" w:hAnsi="Menlo" w:cs="Menlo"/>
-          <w:color w:val="000000"/>
-          <w:sz w:val="18"/>
-          <w:szCs w:val="18"/>
-        </w:rPr>
-        <w:t xml:space="preserve">    Name = </w:t>
-      </w:r>
-      <w:r>
-        <w:rPr>
-          <w:rFonts w:ascii="Menlo" w:hAnsi="Menlo" w:cs="Menlo"/>
-          <w:color w:val="A31515"/>
-          <w:sz w:val="18"/>
-          <w:szCs w:val="18"/>
-        </w:rPr>
-        <w:t>"Virtue</w:t>
-      </w:r>
-      <w:r>
-        <w:rPr>
-          <w:rFonts w:ascii="Menlo" w:hAnsi="Menlo" w:cs="Menlo"/>
-          <w:color w:val="000000"/>
-          <w:sz w:val="18"/>
-          <w:szCs w:val="18"/>
-        </w:rPr>
-        <w:t xml:space="preserve"> </w:t>
-      </w:r>
-      <w:r>
-        <w:rPr>
-          <w:rFonts w:ascii="Menlo" w:hAnsi="Menlo" w:cs="Menlo"/>
-          <w:color w:val="A31515"/>
-          <w:sz w:val="18"/>
-          <w:szCs w:val="18"/>
-        </w:rPr>
-        <w:t>Sensor</w:t>
-      </w:r>
-      <w:r>
-        <w:rPr>
-          <w:rFonts w:ascii="Menlo" w:hAnsi="Menlo" w:cs="Menlo"/>
-          <w:color w:val="000000"/>
-          <w:sz w:val="18"/>
-          <w:szCs w:val="18"/>
-        </w:rPr>
-        <w:t xml:space="preserve"> </w:t>
-      </w:r>
-      <w:r>
-        <w:rPr>
-          <w:rFonts w:ascii="Menlo" w:hAnsi="Menlo" w:cs="Menlo"/>
-          <w:color w:val="A31515"/>
-          <w:sz w:val="18"/>
-          <w:szCs w:val="18"/>
-        </w:rPr>
-        <w:t>Monitor</w:t>
-      </w:r>
-      <w:r>
-        <w:rPr>
-          <w:rFonts w:ascii="Menlo" w:hAnsi="Menlo" w:cs="Menlo"/>
-          <w:color w:val="000000"/>
-          <w:sz w:val="18"/>
-          <w:szCs w:val="18"/>
-        </w:rPr>
-        <w:t xml:space="preserve"> </w:t>
-      </w:r>
-      <w:r>
-        <w:rPr>
-          <w:rFonts w:ascii="Menlo" w:hAnsi="Menlo" w:cs="Menlo"/>
-          <w:color w:val="A31515"/>
-          <w:sz w:val="18"/>
-          <w:szCs w:val="18"/>
-        </w:rPr>
-        <w:t>2"</w:t>
-      </w:r>
-    </w:p>
-    <w:p>
-      <w:pPr>
-        <w:shd w:val="clear" w:color="auto" w:fill="FFFFFF"/>
-        <w:spacing w:line="270" w:lineRule="atLeast"/>
-        <w:ind w:left="708"/>
-        <w:rPr>
-          <w:rFonts w:ascii="Menlo" w:hAnsi="Menlo" w:cs="Menlo"/>
-          <w:color w:val="000000"/>
-          <w:sz w:val="18"/>
-          <w:szCs w:val="18"/>
-        </w:rPr>
-      </w:pPr>
-      <w:r>
-        <w:rPr>
-          <w:rFonts w:ascii="Menlo" w:hAnsi="Menlo" w:cs="Menlo"/>
-          <w:color w:val="000000"/>
-          <w:sz w:val="18"/>
-          <w:szCs w:val="18"/>
-        </w:rPr>
-        <w:t xml:space="preserve">  }</w:t>
-      </w:r>
-    </w:p>
-    <w:p>
-      <w:pPr>
-        <w:shd w:val="clear" w:color="auto" w:fill="FFFFFF"/>
-        <w:spacing w:line="270" w:lineRule="atLeast"/>
-        <w:ind w:left="708"/>
-        <w:rPr>
-          <w:rFonts w:ascii="Menlo" w:hAnsi="Menlo" w:cs="Menlo"/>
-          <w:color w:val="000000"/>
-          <w:sz w:val="18"/>
-          <w:szCs w:val="18"/>
-        </w:rPr>
-      </w:pPr>
-    </w:p>
-    <w:p>
-      <w:pPr>
-        <w:shd w:val="clear" w:color="auto" w:fill="FFFFFF"/>
-        <w:spacing w:line="270" w:lineRule="atLeast"/>
-        <w:ind w:left="708"/>
-        <w:rPr>
-          <w:rFonts w:ascii="Menlo" w:hAnsi="Menlo" w:cs="Menlo"/>
-          <w:color w:val="000000"/>
-          <w:sz w:val="18"/>
-          <w:szCs w:val="18"/>
-        </w:rPr>
-      </w:pPr>
-      <w:r>
-        <w:rPr>
-          <w:rFonts w:ascii="Menlo" w:hAnsi="Menlo" w:cs="Menlo"/>
-          <w:color w:val="000000"/>
-          <w:sz w:val="18"/>
-          <w:szCs w:val="18"/>
-        </w:rPr>
-        <w:t xml:space="preserve">  lifecycle </w:t>
-      </w:r>
-      <w:r>
-        <w:rPr>
-          <w:rFonts w:ascii="Menlo" w:hAnsi="Menlo" w:cs="Menlo"/>
-          <w:color w:val="800000"/>
-          <w:sz w:val="18"/>
-          <w:szCs w:val="18"/>
-        </w:rPr>
-        <w:t>{</w:t>
-      </w:r>
-    </w:p>
-    <w:p>
-      <w:pPr>
-        <w:shd w:val="clear" w:color="auto" w:fill="FFFFFF"/>
-        <w:spacing w:line="270" w:lineRule="atLeast"/>
-        <w:ind w:left="708"/>
-        <w:rPr>
-          <w:rFonts w:ascii="Menlo" w:hAnsi="Menlo" w:cs="Menlo"/>
-          <w:color w:val="000000"/>
-          <w:sz w:val="18"/>
-          <w:szCs w:val="18"/>
-        </w:rPr>
-      </w:pPr>
-      <w:r>
-        <w:rPr>
-          <w:rFonts w:ascii="Menlo" w:hAnsi="Menlo" w:cs="Menlo"/>
-          <w:color w:val="000000"/>
-          <w:sz w:val="18"/>
-          <w:szCs w:val="18"/>
-        </w:rPr>
-        <w:t xml:space="preserve">    prevent_destroy = </w:t>
-      </w:r>
-      <w:r>
-        <w:rPr>
-          <w:rFonts w:ascii="Menlo" w:hAnsi="Menlo" w:cs="Menlo"/>
-          <w:color w:val="0000FF"/>
-          <w:sz w:val="18"/>
-          <w:szCs w:val="18"/>
-        </w:rPr>
-        <w:t>false</w:t>
-      </w:r>
-    </w:p>
-    <w:p>
-      <w:pPr>
-        <w:shd w:val="clear" w:color="auto" w:fill="FFFFFF"/>
-        <w:spacing w:line="270" w:lineRule="atLeast"/>
-        <w:ind w:left="708"/>
-        <w:rPr>
-          <w:rFonts w:ascii="Menlo" w:hAnsi="Menlo" w:cs="Menlo"/>
-          <w:color w:val="000000"/>
-          <w:sz w:val="18"/>
-          <w:szCs w:val="18"/>
-        </w:rPr>
-      </w:pPr>
-      <w:r>
-        <w:rPr>
-          <w:rFonts w:ascii="Menlo" w:hAnsi="Menlo" w:cs="Menlo"/>
-          <w:color w:val="000000"/>
-          <w:sz w:val="18"/>
-          <w:szCs w:val="18"/>
-        </w:rPr>
-        <w:t xml:space="preserve">  }</w:t>
-      </w:r>
-    </w:p>
-    <w:p>
-      <w:pPr>
-        <w:shd w:val="clear" w:color="auto" w:fill="FFFFFF"/>
-        <w:spacing w:line="270" w:lineRule="atLeast"/>
-        <w:ind w:left="708"/>
-        <w:rPr>
-          <w:rFonts w:ascii="Menlo" w:hAnsi="Menlo" w:cs="Menlo"/>
-          <w:color w:val="000000"/>
-          <w:sz w:val="18"/>
-          <w:szCs w:val="18"/>
-        </w:rPr>
-      </w:pPr>
-      <w:r>
-        <w:rPr>
-          <w:rFonts w:ascii="Menlo" w:hAnsi="Menlo" w:cs="Menlo"/>
-          <w:color w:val="000000"/>
-          <w:sz w:val="18"/>
-          <w:szCs w:val="18"/>
-        </w:rPr>
-        <w:t>}</w:t>
-      </w:r>
-    </w:p>
-    <w:p>
-      <w:pPr>
-        <w:shd w:val="clear" w:color="auto" w:fill="FFFFFF"/>
-        <w:spacing w:line="270" w:lineRule="atLeast"/>
-        <w:ind w:left="708"/>
-        <w:rPr>
-          <w:rFonts w:ascii="Menlo" w:hAnsi="Menlo" w:cs="Menlo"/>
-          <w:color w:val="000000"/>
-          <w:sz w:val="18"/>
-          <w:szCs w:val="18"/>
-        </w:rPr>
-      </w:pPr>
-    </w:p>
-    <w:p>
-      <w:pPr>
-        <w:shd w:val="clear" w:color="auto" w:fill="FFFFFF"/>
-        <w:spacing w:line="270" w:lineRule="atLeast"/>
-        <w:ind w:left="708"/>
-        <w:rPr>
-          <w:rFonts w:ascii="Menlo" w:hAnsi="Menlo" w:cs="Menlo"/>
-          <w:color w:val="000000"/>
-          <w:sz w:val="18"/>
-          <w:szCs w:val="18"/>
-        </w:rPr>
-      </w:pPr>
-      <w:r>
-        <w:rPr>
-          <w:rFonts w:ascii="Menlo" w:hAnsi="Menlo" w:cs="Menlo"/>
-          <w:color w:val="0000FF"/>
-          <w:sz w:val="18"/>
-          <w:szCs w:val="18"/>
-        </w:rPr>
-        <w:t>resource</w:t>
-      </w:r>
-      <w:r>
-        <w:rPr>
-          <w:rFonts w:ascii="Menlo" w:hAnsi="Menlo" w:cs="Menlo"/>
-          <w:color w:val="000000"/>
-          <w:sz w:val="18"/>
-          <w:szCs w:val="18"/>
-        </w:rPr>
-        <w:t xml:space="preserve"> </w:t>
-      </w:r>
-      <w:r>
-        <w:rPr>
-          <w:rFonts w:ascii="Menlo" w:hAnsi="Menlo" w:cs="Menlo"/>
-          <w:color w:val="A31515"/>
-          <w:sz w:val="18"/>
-          <w:szCs w:val="18"/>
-        </w:rPr>
-        <w:t>"aws_instance"</w:t>
-      </w:r>
-      <w:r>
-        <w:rPr>
-          <w:rFonts w:ascii="Menlo" w:hAnsi="Menlo" w:cs="Menlo"/>
-          <w:color w:val="000000"/>
-          <w:sz w:val="18"/>
-          <w:szCs w:val="18"/>
-        </w:rPr>
-        <w:t xml:space="preserve"> </w:t>
-      </w:r>
-      <w:r>
-        <w:rPr>
-          <w:rFonts w:ascii="Menlo" w:hAnsi="Menlo" w:cs="Menlo"/>
-          <w:color w:val="A31515"/>
-          <w:sz w:val="18"/>
-          <w:szCs w:val="18"/>
-        </w:rPr>
-        <w:t>"twoSix_virtue_3</w:t>
-      </w:r>
-      <w:r>
-        <w:rPr>
-          <w:rFonts w:ascii="Menlo" w:hAnsi="Menlo" w:cs="Menlo"/>
-          <w:color w:val="A31515"/>
-          <w:sz w:val="18"/>
-          <w:szCs w:val="18"/>
-        </w:rPr>
-        <w:t>a</w:t>
-      </w:r>
-      <w:r>
-        <w:rPr>
-          <w:rFonts w:ascii="Menlo" w:hAnsi="Menlo" w:cs="Menlo"/>
-          <w:color w:val="A31515"/>
-          <w:sz w:val="18"/>
-          <w:szCs w:val="18"/>
-        </w:rPr>
-        <w:t>"</w:t>
-      </w:r>
-      <w:r>
-        <w:rPr>
-          <w:rFonts w:ascii="Menlo" w:hAnsi="Menlo" w:cs="Menlo"/>
-          <w:color w:val="000000"/>
-          <w:sz w:val="18"/>
-          <w:szCs w:val="18"/>
-        </w:rPr>
-        <w:t xml:space="preserve"> </w:t>
-      </w:r>
-      <w:r>
-        <w:rPr>
-          <w:rFonts w:ascii="Menlo" w:hAnsi="Menlo" w:cs="Menlo"/>
-          <w:color w:val="800000"/>
-          <w:sz w:val="18"/>
-          <w:szCs w:val="18"/>
-        </w:rPr>
-        <w:t>{</w:t>
-      </w:r>
-    </w:p>
-    <w:p>
-      <w:pPr>
-        <w:shd w:val="clear" w:color="auto" w:fill="FFFFFF"/>
-        <w:spacing w:line="270" w:lineRule="atLeast"/>
-        <w:ind w:left="708"/>
-        <w:rPr>
-          <w:rFonts w:ascii="Menlo" w:hAnsi="Menlo" w:cs="Menlo"/>
-          <w:color w:val="000000"/>
-          <w:sz w:val="18"/>
-          <w:szCs w:val="18"/>
-        </w:rPr>
-      </w:pPr>
-      <w:r>
-        <w:rPr>
-          <w:rFonts w:ascii="Menlo" w:hAnsi="Menlo" w:cs="Menlo"/>
-          <w:color w:val="000000"/>
-          <w:sz w:val="18"/>
-          <w:szCs w:val="18"/>
-        </w:rPr>
-        <w:t xml:space="preserve">  ami           = </w:t>
-      </w:r>
-      <w:r>
-        <w:rPr>
-          <w:rFonts w:ascii="Menlo" w:hAnsi="Menlo" w:cs="Menlo"/>
-          <w:color w:val="A31515"/>
-          <w:sz w:val="18"/>
-          <w:szCs w:val="18"/>
-        </w:rPr>
-        <w:t>"ami-09844b7ecd22e9753"</w:t>
-      </w:r>
-    </w:p>
-    <w:p>
-      <w:pPr>
-        <w:shd w:val="clear" w:color="auto" w:fill="FFFFFF"/>
-        <w:spacing w:line="270" w:lineRule="atLeast"/>
-        <w:ind w:left="708"/>
-        <w:rPr>
-          <w:rFonts w:ascii="Menlo" w:hAnsi="Menlo" w:cs="Menlo"/>
-          <w:color w:val="000000"/>
-          <w:sz w:val="18"/>
-          <w:szCs w:val="18"/>
-        </w:rPr>
-      </w:pPr>
-      <w:r>
-        <w:rPr>
-          <w:rFonts w:ascii="Menlo" w:hAnsi="Menlo" w:cs="Menlo"/>
-          <w:color w:val="000000"/>
-          <w:sz w:val="18"/>
-          <w:szCs w:val="18"/>
-        </w:rPr>
-        <w:t xml:space="preserve">  instance_type = </w:t>
-      </w:r>
-      <w:r>
-        <w:rPr>
-          <w:rFonts w:ascii="Menlo" w:hAnsi="Menlo" w:cs="Menlo"/>
-          <w:color w:val="A31515"/>
-          <w:sz w:val="18"/>
-          <w:szCs w:val="18"/>
-        </w:rPr>
-        <w:t>"m4.large"</w:t>
-      </w:r>
-    </w:p>
-    <w:p>
-      <w:pPr>
-        <w:shd w:val="clear" w:color="auto" w:fill="FFFFFF"/>
-        <w:spacing w:line="270" w:lineRule="atLeast"/>
-        <w:ind w:left="708"/>
-        <w:rPr>
-          <w:rFonts w:ascii="Menlo" w:hAnsi="Menlo" w:cs="Menlo"/>
-          <w:color w:val="000000"/>
-          <w:sz w:val="18"/>
-          <w:szCs w:val="18"/>
-        </w:rPr>
-      </w:pPr>
-      <w:r>
-        <w:rPr>
-          <w:rFonts w:ascii="Menlo" w:hAnsi="Menlo" w:cs="Menlo"/>
-          <w:color w:val="000000"/>
-          <w:sz w:val="18"/>
-          <w:szCs w:val="18"/>
-        </w:rPr>
         <w:t xml:space="preserve">  key_name      = </w:t>
       </w:r>
       <w:r>
@@ -6930,54 +6951,6 @@
     </w:p>
     <w:p>
       <w:pPr>
-        <w:shd w:val="clear" w:color="auto" w:fill="FFFFFF"/>
-        <w:spacing w:line="270" w:lineRule="atLeast"/>
-        <w:rPr>
-          <w:rFonts w:ascii="Menlo" w:hAnsi="Menlo" w:cs="Menlo"/>
-          <w:color w:val="000000"/>
-          <w:sz w:val="18"/>
-          <w:szCs w:val="18"/>
-        </w:rPr>
-      </w:pPr>
-    </w:p>
-    <w:p>
-      <w:pPr>
-        <w:shd w:val="clear" w:color="auto" w:fill="FFFFFF"/>
-        <w:spacing w:line="270" w:lineRule="atLeast"/>
-        <w:rPr>
-          <w:rFonts w:ascii="Menlo" w:hAnsi="Menlo" w:cs="Menlo"/>
-          <w:color w:val="000000"/>
-          <w:sz w:val="18"/>
-          <w:szCs w:val="18"/>
-        </w:rPr>
-      </w:pPr>
-    </w:p>
-    <w:p>
-      <w:pPr>
-        <w:shd w:val="clear" w:color="auto" w:fill="FFFFFF"/>
-        <w:spacing w:line="270" w:lineRule="atLeast"/>
-        <w:rPr>
-          <w:rFonts w:ascii="Menlo" w:hAnsi="Menlo" w:cs="Menlo"/>
-          <w:color w:val="000000"/>
-          <w:sz w:val="18"/>
-          <w:szCs w:val="18"/>
-        </w:rPr>
-      </w:pPr>
-    </w:p>
-    <w:p>
-      <w:pPr>
-        <w:shd w:val="clear" w:color="auto" w:fill="FFFFFF"/>
-        <w:spacing w:line="270" w:lineRule="atLeast"/>
-        <w:rPr>
-          <w:rFonts w:ascii="Menlo" w:hAnsi="Menlo" w:cs="Menlo"/>
-          <w:color w:val="000000"/>
-          <w:sz w:val="18"/>
-          <w:szCs w:val="18"/>
-        </w:rPr>
-      </w:pPr>
-    </w:p>
-    <w:p>
-      <w:pPr>
         <w:pStyle w:val="Heading1"/>
       </w:pPr>
       <w:r>
@@ -7004,7 +6977,16 @@
         <w:t xml:space="preserve">The </w:t>
       </w:r>
       <w:r>
-        <w:t>Savior desktop runs on the</w:t>
+        <w:t>SAVIOR</w:t>
+      </w:r>
+      <w:r>
+        <w:t xml:space="preserve"> </w:t>
+      </w:r>
+      <w:r>
+        <w:t>D</w:t>
+      </w:r>
+      <w:r>
+        <w:t>esktop runs on the</w:t>
       </w:r>
       <w:r>
         <w:t xml:space="preserve"> end user system. It needs to be configured to communicate with the virtue-admin server. </w:t>
@@ -7019,7 +7001,10 @@
         <w:t xml:space="preserve">ect to the server, edit the savior-user.properties file of the </w:t>
       </w:r>
       <w:r>
-        <w:t xml:space="preserve">Savior </w:t>
+        <w:t>SAVIOR</w:t>
+      </w:r>
+      <w:r>
+        <w:t xml:space="preserve"> </w:t>
       </w:r>
       <w:r>
         <w:t>desktop</w:t>
@@ -7057,21 +7042,96 @@
         <w:t xml:space="preserve">If the </w:t>
       </w:r>
       <w:r>
-        <w:t xml:space="preserve">system is configured properly, you will see a list of virtues configured for the user displayed in the desktop application. </w:t>
-      </w:r>
-      <w:r>
-        <w:t xml:space="preserve">For more detail about the desktop, see the desktop documentation. </w:t>
+        <w:t xml:space="preserve">system is configured properly, you will see a list of virtues configured for the user displayed in the </w:t>
+      </w:r>
+      <w:r>
+        <w:t>D</w:t>
+      </w:r>
+      <w:r>
+        <w:t xml:space="preserve">esktop application. </w:t>
+      </w:r>
+      <w:r>
+        <w:t xml:space="preserve">For more detail about the </w:t>
+      </w:r>
+      <w:r>
+        <w:t>D</w:t>
+      </w:r>
+      <w:r>
+        <w:t xml:space="preserve">esktop, see the </w:t>
+      </w:r>
+      <w:r>
+        <w:t>D</w:t>
+      </w:r>
+      <w:r>
+        <w:t xml:space="preserve">esktop documentation. </w:t>
+      </w:r>
+      <w:bookmarkStart w:id="1" w:name="_GoBack"/>
+      <w:bookmarkEnd w:id="1"/>
+    </w:p>
+    <w:p>
+      <w:pPr>
+        <w:pStyle w:val="Heading2"/>
+      </w:pPr>
+      <w:r>
+        <w:t>Enabling the Clipboard</w:t>
+      </w:r>
+    </w:p>
+    <w:p>
+      <w:r>
+        <w:t>The Desktop supports sharing the clipboard among the local computer and Virtues</w:t>
+      </w:r>
+      <w:r>
+        <w:rPr>
+          <w:rStyle w:val="FootnoteReference"/>
+        </w:rPr>
+        <w:footnoteReference w:id="2"/>
+      </w:r>
+      <w:r>
+        <w:t xml:space="preserve">. To enable this, copy the clipboard jar file (e.g., </w:t>
+      </w:r>
+      <w:r>
+        <w:t>clipboard-0.1.0-SNAPSHOT-all.jar</w:t>
+      </w:r>
+      <w:r>
+        <w:t>) to the computer that will run the Desktop.</w:t>
+      </w:r>
+      <w:r>
+        <w:t xml:space="preserve"> Then add a line to the savior-user.properties file to set the property </w:t>
+      </w:r>
+      <w:r>
+        <w:t>savior.desktop.clipboard.jar</w:t>
+      </w:r>
+      <w:r>
+        <w:t xml:space="preserve"> to the full path of the clipboard jar file. For example:</w:t>
       </w:r>
     </w:p>
     <w:p/>
+    <w:p>
+      <w:r>
+        <w:tab/>
+      </w:r>
+      <w:r>
+        <w:t>savior.desktop.clipboard.jar=/home/</w:t>
+      </w:r>
+      <w:r>
+        <w:t>bob</w:t>
+      </w:r>
+      <w:r>
+        <w:t>/libs/clipboard-0.1.0-SNAPSHOT-all.jar</w:t>
+      </w:r>
+    </w:p>
     <w:p/>
-    <w:p/>
-    <w:p/>
+    <w:p>
+      <w:r>
+        <w:t>(Replacing “/home/bob/libs/” with the path to the jar file on the Desktop machine.)</w:t>
+      </w:r>
+    </w:p>
     <w:p>
       <w:pPr>
         <w:pStyle w:val="Heading1"/>
       </w:pPr>
       <w:r>
+        <w:lastRenderedPageBreak/>
         <w:t xml:space="preserve">Appendix </w:t>
       </w:r>
       <w:r>
@@ -8577,6 +8637,7 @@
           <w:sz w:val="18"/>
           <w:szCs w:val="18"/>
         </w:rPr>
+        <w:lastRenderedPageBreak/>
         <w:t xml:space="preserve">  vpc_cidr             = </w:t>
       </w:r>
       <w:r>
@@ -9321,7 +9382,7 @@
                     <pic:cNvPicPr/>
                   </pic:nvPicPr>
                   <pic:blipFill>
-                    <a:blip r:embed="rId15">
+                    <a:blip r:embed="rId16">
                       <a:extLst>
                         <a:ext uri="{28A0092B-C50C-407E-A947-70E740481C1C}">
                           <a14:useLocalDpi xmlns:a14="http://schemas.microsoft.com/office/drawing/2010/main" val="0"/>
@@ -9761,7 +9822,6 @@
           <w:sz w:val="18"/>
           <w:szCs w:val="18"/>
         </w:rPr>
-        <w:lastRenderedPageBreak/>
         <w:t xml:space="preserve">  }</w:t>
       </w:r>
     </w:p>
@@ -10216,8 +10276,6 @@
         <w:t xml:space="preserve"> defined above. </w:t>
       </w:r>
     </w:p>
-    <w:p/>
-    <w:p/>
     <w:p>
       <w:pPr>
         <w:tabs>
@@ -10225,24 +10283,10 @@
         </w:tabs>
       </w:pPr>
     </w:p>
-    <w:p>
-      <w:pPr>
-        <w:tabs>
-          <w:tab w:val="left" w:pos="2680"/>
-        </w:tabs>
-      </w:pPr>
-    </w:p>
-    <w:p>
-      <w:pPr>
-        <w:tabs>
-          <w:tab w:val="left" w:pos="2680"/>
-        </w:tabs>
-      </w:pPr>
-    </w:p>
     <w:sectPr>
-      <w:footerReference w:type="default" r:id="rId16"/>
-      <w:headerReference w:type="first" r:id="rId17"/>
-      <w:footerReference w:type="first" r:id="rId18"/>
+      <w:footerReference w:type="default" r:id="rId17"/>
+      <w:headerReference w:type="first" r:id="rId18"/>
+      <w:footerReference w:type="first" r:id="rId19"/>
       <w:pgSz w:w="12240" w:h="15840"/>
       <w:pgMar w:top="1440" w:right="1440" w:bottom="1440" w:left="1440" w:header="720" w:footer="720" w:gutter="0"/>
       <w:pgNumType w:start="0"/>
@@ -10375,6 +10419,22 @@
   </w:footnote>
   <w:footnote w:type="continuationNotice" w:id="1">
     <w:p/>
+  </w:footnote>
+  <w:footnote w:id="2">
+    <w:p>
+      <w:pPr>
+        <w:pStyle w:val="FootnoteText"/>
+      </w:pPr>
+      <w:r>
+        <w:rPr>
+          <w:rStyle w:val="FootnoteReference"/>
+        </w:rPr>
+        <w:footnoteRef/>
+      </w:r>
+      <w:r>
+        <w:t xml:space="preserve"> As of February 2019, only for Linux Virtues.</w:t>
+      </w:r>
+    </w:p>
   </w:footnote>
 </w:footnotes>
 </file>
@@ -10509,7 +10569,7 @@
   <w:abstractNum w:abstractNumId="0" w15:restartNumberingAfterBreak="0">
     <w:nsid w:val="FFFFFF7C"/>
     <w:multiLevelType w:val="singleLevel"/>
-    <w:tmpl w:val="C4986F66"/>
+    <w:tmpl w:val="FA5C57D4"/>
     <w:lvl w:ilvl="0">
       <w:start w:val="1"/>
       <w:numFmt w:val="decimal"/>
@@ -10526,7 +10586,7 @@
   <w:abstractNum w:abstractNumId="1" w15:restartNumberingAfterBreak="0">
     <w:nsid w:val="FFFFFF7D"/>
     <w:multiLevelType w:val="singleLevel"/>
-    <w:tmpl w:val="A8763C0C"/>
+    <w:tmpl w:val="C6007348"/>
     <w:lvl w:ilvl="0">
       <w:start w:val="1"/>
       <w:numFmt w:val="decimal"/>
@@ -10543,7 +10603,7 @@
   <w:abstractNum w:abstractNumId="2" w15:restartNumberingAfterBreak="0">
     <w:nsid w:val="FFFFFF7E"/>
     <w:multiLevelType w:val="singleLevel"/>
-    <w:tmpl w:val="26D2C1D4"/>
+    <w:tmpl w:val="7A966706"/>
     <w:lvl w:ilvl="0">
       <w:start w:val="1"/>
       <w:numFmt w:val="decimal"/>
@@ -10560,7 +10620,7 @@
   <w:abstractNum w:abstractNumId="3" w15:restartNumberingAfterBreak="0">
     <w:nsid w:val="FFFFFF7F"/>
     <w:multiLevelType w:val="singleLevel"/>
-    <w:tmpl w:val="9AF4021C"/>
+    <w:tmpl w:val="5FD6F8E2"/>
     <w:lvl w:ilvl="0">
       <w:start w:val="1"/>
       <w:numFmt w:val="decimal"/>
@@ -10577,7 +10637,7 @@
   <w:abstractNum w:abstractNumId="4" w15:restartNumberingAfterBreak="0">
     <w:nsid w:val="FFFFFF80"/>
     <w:multiLevelType w:val="singleLevel"/>
-    <w:tmpl w:val="6FA68F66"/>
+    <w:tmpl w:val="88AA6AB4"/>
     <w:lvl w:ilvl="0">
       <w:start w:val="1"/>
       <w:numFmt w:val="bullet"/>
@@ -10597,7 +10657,7 @@
   <w:abstractNum w:abstractNumId="5" w15:restartNumberingAfterBreak="0">
     <w:nsid w:val="FFFFFF81"/>
     <w:multiLevelType w:val="singleLevel"/>
-    <w:tmpl w:val="A580A6C0"/>
+    <w:tmpl w:val="FFD8ADB4"/>
     <w:lvl w:ilvl="0">
       <w:start w:val="1"/>
       <w:numFmt w:val="bullet"/>
@@ -10617,7 +10677,7 @@
   <w:abstractNum w:abstractNumId="6" w15:restartNumberingAfterBreak="0">
     <w:nsid w:val="FFFFFF82"/>
     <w:multiLevelType w:val="singleLevel"/>
-    <w:tmpl w:val="2EFE450A"/>
+    <w:tmpl w:val="AB881D78"/>
     <w:lvl w:ilvl="0">
       <w:start w:val="1"/>
       <w:numFmt w:val="bullet"/>
@@ -10637,7 +10697,7 @@
   <w:abstractNum w:abstractNumId="7" w15:restartNumberingAfterBreak="0">
     <w:nsid w:val="FFFFFF83"/>
     <w:multiLevelType w:val="singleLevel"/>
-    <w:tmpl w:val="772C68B4"/>
+    <w:tmpl w:val="62CEFBE2"/>
     <w:lvl w:ilvl="0">
       <w:start w:val="1"/>
       <w:numFmt w:val="bullet"/>
@@ -10657,7 +10717,7 @@
   <w:abstractNum w:abstractNumId="8" w15:restartNumberingAfterBreak="0">
     <w:nsid w:val="FFFFFF88"/>
     <w:multiLevelType w:val="singleLevel"/>
-    <w:tmpl w:val="146242D6"/>
+    <w:tmpl w:val="0394C2BC"/>
     <w:lvl w:ilvl="0">
       <w:start w:val="1"/>
       <w:numFmt w:val="decimal"/>
@@ -10674,7 +10734,7 @@
   <w:abstractNum w:abstractNumId="9" w15:restartNumberingAfterBreak="0">
     <w:nsid w:val="FFFFFF89"/>
     <w:multiLevelType w:val="singleLevel"/>
-    <w:tmpl w:val="12BC200A"/>
+    <w:tmpl w:val="CE345E76"/>
     <w:lvl w:ilvl="0">
       <w:start w:val="1"/>
       <w:numFmt w:val="bullet"/>
@@ -12387,7 +12447,7 @@
   <w:style w:type="paragraph" w:default="1" w:styleId="Normal">
     <w:name w:val="Normal"/>
     <w:qFormat/>
-    <w:rsid w:val="00154FD2"/>
+    <w:rsid w:val="004A483F"/>
     <w:pPr>
       <w:spacing w:after="0" w:line="240" w:lineRule="auto"/>
     </w:pPr>
@@ -13391,6 +13451,17 @@
     <w:basedOn w:val="DefaultParagraphFont"/>
     <w:rsid w:val="00173A61"/>
   </w:style>
+  <w:style w:type="character" w:styleId="FootnoteReference">
+    <w:name w:val="footnote reference"/>
+    <w:basedOn w:val="DefaultParagraphFont"/>
+    <w:uiPriority w:val="99"/>
+    <w:semiHidden/>
+    <w:unhideWhenUsed/>
+    <w:rsid w:val="00CE0ABE"/>
+    <w:rPr>
+      <w:vertAlign w:val="superscript"/>
+    </w:rPr>
+  </w:style>
 </w:styles>
 </file>
 
@@ -13667,21 +13738,6 @@
 </file>
 
 <file path=customXml/item2.xml><?xml version="1.0" encoding="utf-8"?>
-<?mso-contentType ?>
-<FormTemplates xmlns="http://schemas.microsoft.com/sharepoint/v3/contenttype/forms">
-  <Display>DocumentLibraryForm</Display>
-  <Edit>DocumentLibraryForm</Edit>
-  <New>DocumentLibraryForm</New>
-</FormTemplates>
-</file>
-
-<file path=customXml/item3.xml><?xml version="1.0" encoding="utf-8"?>
-<p:properties xmlns:p="http://schemas.microsoft.com/office/2006/metadata/properties" xmlns:xsi="http://www.w3.org/2001/XMLSchema-instance" xmlns:pc="http://schemas.microsoft.com/office/infopath/2007/PartnerControls">
-  <documentManagement/>
-</p:properties>
-</file>
-
-<file path=customXml/item4.xml><?xml version="1.0" encoding="utf-8"?>
 <ct:contentTypeSchema xmlns:ct="http://schemas.microsoft.com/office/2006/metadata/contentType" xmlns:ma="http://schemas.microsoft.com/office/2006/metadata/properties/metaAttributes" ct:_="" ma:_="" ma:contentTypeName="Document" ma:contentTypeID="0x0101006F8AEA50F8B57A45B0C574035F47E635" ma:contentTypeVersion="2" ma:contentTypeDescription="Create a new document." ma:contentTypeScope="" ma:versionID="ed064c401f4e871cd5c6f70f12a0c08d">
   <xsd:schema xmlns:xsd="http://www.w3.org/2001/XMLSchema" xmlns:xs="http://www.w3.org/2001/XMLSchema" xmlns:p="http://schemas.microsoft.com/office/2006/metadata/properties" xmlns:ns2="6812579b-13ba-49c3-8314-d81ba69a4eb3" targetNamespace="http://schemas.microsoft.com/office/2006/metadata/properties" ma:root="true" ma:fieldsID="cb2b0394baf1b93db9ccd44e79974d1d" ns2:_="">
     <xsd:import namespace="6812579b-13ba-49c3-8314-d81ba69a4eb3"/>
@@ -13813,6 +13869,25 @@
 </ct:contentTypeSchema>
 </file>
 
+<file path=customXml/item3.xml><?xml version="1.0" encoding="utf-8"?>
+<p:properties xmlns:p="http://schemas.microsoft.com/office/2006/metadata/properties" xmlns:xsi="http://www.w3.org/2001/XMLSchema-instance" xmlns:pc="http://schemas.microsoft.com/office/infopath/2007/PartnerControls">
+  <documentManagement/>
+</p:properties>
+</file>
+
+<file path=customXml/item4.xml><?xml version="1.0" encoding="utf-8"?>
+<?mso-contentType ?>
+<FormTemplates xmlns="http://schemas.microsoft.com/sharepoint/v3/contenttype/forms">
+  <Display>DocumentLibraryForm</Display>
+  <Edit>DocumentLibraryForm</Edit>
+  <New>DocumentLibraryForm</New>
+</FormTemplates>
+</file>
+
+<file path=customXml/item5.xml><?xml version="1.0" encoding="utf-8"?>
+<b:Sources xmlns:b="http://schemas.openxmlformats.org/officeDocument/2006/bibliography" xmlns="http://schemas.openxmlformats.org/officeDocument/2006/bibliography" SelectedStyle="\APASixthEditionOfficeOnline.xsl" StyleName="APA" Version="6"/>
+</file>
+
 <file path=customXml/itemProps1.xml><?xml version="1.0" encoding="utf-8"?>
 <ds:datastoreItem xmlns:ds="http://schemas.openxmlformats.org/officeDocument/2006/customXml" ds:itemID="{55AF091B-3C7A-41E3-B477-F2FDAA23CFDA}">
   <ds:schemaRefs>
@@ -13822,23 +13897,6 @@
 </file>
 
 <file path=customXml/itemProps2.xml><?xml version="1.0" encoding="utf-8"?>
-<ds:datastoreItem xmlns:ds="http://schemas.openxmlformats.org/officeDocument/2006/customXml" ds:itemID="{8D0D7262-73D8-4649-AA1E-2DF5751F2149}">
-  <ds:schemaRefs>
-    <ds:schemaRef ds:uri="http://schemas.microsoft.com/sharepoint/v3/contenttype/forms"/>
-  </ds:schemaRefs>
-</ds:datastoreItem>
-</file>
-
-<file path=customXml/itemProps3.xml><?xml version="1.0" encoding="utf-8"?>
-<ds:datastoreItem xmlns:ds="http://schemas.openxmlformats.org/officeDocument/2006/customXml" ds:itemID="{63671810-3EF7-4C8E-BCBA-248ABE2BAB39}">
-  <ds:schemaRefs>
-    <ds:schemaRef ds:uri="http://schemas.microsoft.com/office/2006/metadata/properties"/>
-    <ds:schemaRef ds:uri="http://schemas.microsoft.com/office/infopath/2007/PartnerControls"/>
-  </ds:schemaRefs>
-</ds:datastoreItem>
-</file>
-
-<file path=customXml/itemProps4.xml><?xml version="1.0" encoding="utf-8"?>
 <ds:datastoreItem xmlns:ds="http://schemas.openxmlformats.org/officeDocument/2006/customXml" ds:itemID="{FB10A15E-547F-4D0B-9685-27E1779C87B9}">
   <ds:schemaRefs>
     <ds:schemaRef ds:uri="http://schemas.microsoft.com/office/2006/metadata/contentType"/>
@@ -13854,4 +13912,29 @@
     <ds:schemaRef ds:uri="http://schemas.microsoft.com/internal/obd"/>
   </ds:schemaRefs>
 </ds:datastoreItem>
+</file>
+
+<file path=customXml/itemProps3.xml><?xml version="1.0" encoding="utf-8"?>
+<ds:datastoreItem xmlns:ds="http://schemas.openxmlformats.org/officeDocument/2006/customXml" ds:itemID="{63671810-3EF7-4C8E-BCBA-248ABE2BAB39}">
+  <ds:schemaRefs>
+    <ds:schemaRef ds:uri="http://schemas.microsoft.com/office/2006/metadata/properties"/>
+    <ds:schemaRef ds:uri="http://schemas.microsoft.com/office/infopath/2007/PartnerControls"/>
+  </ds:schemaRefs>
+</ds:datastoreItem>
+</file>
+
+<file path=customXml/itemProps4.xml><?xml version="1.0" encoding="utf-8"?>
+<ds:datastoreItem xmlns:ds="http://schemas.openxmlformats.org/officeDocument/2006/customXml" ds:itemID="{8D0D7262-73D8-4649-AA1E-2DF5751F2149}">
+  <ds:schemaRefs>
+    <ds:schemaRef ds:uri="http://schemas.microsoft.com/sharepoint/v3/contenttype/forms"/>
+  </ds:schemaRefs>
+</ds:datastoreItem>
+</file>
+
+<file path=customXml/itemProps5.xml><?xml version="1.0" encoding="utf-8"?>
+<ds:datastoreItem xmlns:ds="http://schemas.openxmlformats.org/officeDocument/2006/customXml" ds:itemID="{E4258CFE-297B-4ABE-B705-DE578A174D15}">
+  <ds:schemaRefs>
+    <ds:schemaRef ds:uri="http://schemas.openxmlformats.org/officeDocument/2006/bibliography"/>
+  </ds:schemaRefs>
+</ds:datastoreItem>
 </file>
</xml_diff>